<commit_message>
HES -> gopeer/cmd, hlservice -> HLS
</commit_message>
<xml_diff>
--- a/hiddensystems.docx
+++ b/hiddensystems.docx
@@ -314,7 +314,7 @@
       </w:r>
       <w:r>
         <w:rPr>
-          <w:rStyle w:val="1367"/>
+          <w:rStyle w:val="1370"/>
           <w:rFonts w:ascii="Times New Roman" w:hAnsi="Times New Roman" w:cs="Times New Roman" w:eastAsia="Times New Roman"/>
           <w:sz w:val="24"/>
           <w:szCs w:val="24"/>
@@ -742,7 +742,7 @@
       </w:r>
       <w:r>
         <w:rPr>
-          <w:rStyle w:val="1367"/>
+          <w:rStyle w:val="1370"/>
           <w:rFonts w:ascii="Times New Roman" w:hAnsi="Times New Roman" w:cs="Times New Roman" w:eastAsia="Times New Roman"/>
           <w:sz w:val="24"/>
           <w:szCs w:val="24"/>
@@ -1434,7 +1434,7 @@
       </w:r>
       <w:r>
         <w:rPr>
-          <w:rStyle w:val="1367"/>
+          <w:rStyle w:val="1370"/>
           <w:rFonts w:ascii="Times New Roman" w:hAnsi="Times New Roman" w:cs="Times New Roman" w:eastAsia="Times New Roman"/>
           <w:sz w:val="24"/>
           <w:szCs w:val="24"/>
@@ -3967,7 +3967,7 @@
       </w:r>
       <w:r>
         <w:rPr>
-          <w:rStyle w:val="1367"/>
+          <w:rStyle w:val="1370"/>
           <w:rFonts w:ascii="Times New Roman" w:hAnsi="Times New Roman" w:cs="Times New Roman" w:eastAsia="Times New Roman"/>
           <w:sz w:val="24"/>
           <w:szCs w:val="24"/>
@@ -5541,7 +5541,7 @@
       </w:r>
       <w:r>
         <w:rPr>
-          <w:rStyle w:val="1367"/>
+          <w:rStyle w:val="1370"/>
           <w:rFonts w:ascii="Times New Roman" w:hAnsi="Times New Roman" w:cs="Times New Roman" w:eastAsia="Times New Roman"/>
           <w:i/>
           <w:sz w:val="24"/>
@@ -7332,7 +7332,7 @@
           <w:szCs w:val="24"/>
           <w:highlight w:val="none"/>
         </w:rPr>
-        <w:t xml:space="preserve">Решить проблему периода (хоть и частично) можно методами его повышения:</w:t>
+        <w:t xml:space="preserve">Частично решить проблему периода можно методами его повышения:</w:t>
       </w:r>
       <w:r>
         <w:rPr>
@@ -7961,7 +7961,7 @@
       </w:r>
       <w:r>
         <w:rPr>
-          <w:rStyle w:val="1367"/>
+          <w:rStyle w:val="1370"/>
           <w:rFonts w:ascii="Times New Roman" w:hAnsi="Times New Roman" w:cs="Times New Roman" w:eastAsia="Times New Roman"/>
           <w:i/>
           <w:sz w:val="24"/>
@@ -9303,7 +9303,7 @@
       </w:r>
       <w:r>
         <w:rPr>
-          <w:rStyle w:val="1367"/>
+          <w:rStyle w:val="1370"/>
           <w:rFonts w:ascii="Times New Roman" w:hAnsi="Times New Roman" w:cs="Times New Roman" w:eastAsia="Times New Roman"/>
           <w:i/>
           <w:sz w:val="24"/>
@@ -9334,7 +9334,7 @@
       </w:r>
       <w:r>
         <w:rPr>
-          <w:rStyle w:val="1367"/>
+          <w:rStyle w:val="1370"/>
           <w:rFonts w:ascii="Times New Roman" w:hAnsi="Times New Roman" w:cs="Times New Roman" w:eastAsia="Times New Roman"/>
           <w:i/>
           <w:sz w:val="24"/>
@@ -25960,7 +25960,7 @@
     </w:p>
     <w:p>
       <w:pPr>
-        <w:pStyle w:val="1378"/>
+        <w:pStyle w:val="1381"/>
         <w:numPr>
           <w:ilvl w:val="0"/>
           <w:numId w:val="52"/>
@@ -26002,7 +26002,7 @@
       <w:hyperlink r:id="rId11" w:tooltip="https://ee.stanford.edu/~hellman/publications/24.pdf" w:history="1">
         <w:r>
           <w:rPr>
-            <w:rStyle w:val="1364"/>
+            <w:rStyle w:val="1367"/>
             <w:rFonts w:ascii="Times New Roman" w:hAnsi="Times New Roman" w:cs="Times New Roman" w:eastAsia="Times New Roman"/>
             <w:sz w:val="24"/>
           </w:rPr>
@@ -26027,7 +26027,7 @@
     </w:p>
     <w:p>
       <w:pPr>
-        <w:pStyle w:val="1378"/>
+        <w:pStyle w:val="1381"/>
         <w:numPr>
           <w:ilvl w:val="0"/>
           <w:numId w:val="52"/>
@@ -26083,7 +26083,7 @@
     </w:p>
     <w:p>
       <w:pPr>
-        <w:pStyle w:val="1378"/>
+        <w:pStyle w:val="1381"/>
         <w:numPr>
           <w:ilvl w:val="0"/>
           <w:numId w:val="52"/>
@@ -26147,7 +26147,7 @@
     </w:p>
     <w:p>
       <w:pPr>
-        <w:pStyle w:val="1378"/>
+        <w:pStyle w:val="1381"/>
         <w:numPr>
           <w:ilvl w:val="0"/>
           <w:numId w:val="52"/>
@@ -26175,7 +26175,7 @@
       <w:hyperlink r:id="rId12" w:tooltip="https://bitcoin.org/files/bitcoin-paper/bitcoin_ru.pdf" w:history="1">
         <w:r>
           <w:rPr>
-            <w:rStyle w:val="1364"/>
+            <w:rStyle w:val="1367"/>
             <w:rFonts w:ascii="Times New Roman" w:hAnsi="Times New Roman" w:cs="Times New Roman" w:eastAsia="Times New Roman"/>
             <w:sz w:val="24"/>
           </w:rPr>
@@ -26199,7 +26199,7 @@
     </w:p>
     <w:p>
       <w:pPr>
-        <w:pStyle w:val="1378"/>
+        <w:pStyle w:val="1381"/>
         <w:numPr>
           <w:ilvl w:val="0"/>
           <w:numId w:val="52"/>
@@ -26219,7 +26219,7 @@
       </w:r>
       <w:r>
         <w:rPr>
-          <w:rStyle w:val="1379"/>
+          <w:rStyle w:val="1382"/>
           <w:rFonts w:ascii="Times New Roman" w:hAnsi="Times New Roman" w:cs="Times New Roman" w:eastAsia="Times New Roman"/>
           <w:color w:val="000000"/>
           <w:sz w:val="24"/>
@@ -26236,7 +26236,7 @@
     </w:p>
     <w:p>
       <w:pPr>
-        <w:pStyle w:val="1378"/>
+        <w:pStyle w:val="1381"/>
         <w:numPr>
           <w:ilvl w:val="0"/>
           <w:numId w:val="52"/>
@@ -26249,7 +26249,7 @@
       </w:pPr>
       <w:r>
         <w:rPr>
-          <w:rStyle w:val="1379"/>
+          <w:rStyle w:val="1382"/>
           <w:rFonts w:ascii="Times New Roman" w:hAnsi="Times New Roman" w:cs="Times New Roman" w:eastAsia="Times New Roman"/>
           <w:color w:val="000000"/>
           <w:sz w:val="24"/>
@@ -26258,7 +26258,7 @@
       </w:r>
       <w:r>
         <w:rPr>
-          <w:rStyle w:val="1379"/>
+          <w:rStyle w:val="1382"/>
           <w:rFonts w:ascii="Times New Roman" w:hAnsi="Times New Roman" w:cs="Times New Roman" w:eastAsia="Times New Roman"/>
           <w:color w:val="000000"/>
           <w:sz w:val="24"/>
@@ -26267,7 +26267,7 @@
       </w:r>
       <w:r>
         <w:rPr>
-          <w:rStyle w:val="1379"/>
+          <w:rStyle w:val="1382"/>
           <w:rFonts w:ascii="Times New Roman" w:hAnsi="Times New Roman" w:cs="Times New Roman" w:eastAsia="Times New Roman"/>
           <w:color w:val="000000"/>
           <w:sz w:val="24"/>
@@ -26276,7 +26276,7 @@
       </w:r>
       <w:r>
         <w:rPr>
-          <w:rStyle w:val="1379"/>
+          <w:rStyle w:val="1382"/>
           <w:rFonts w:ascii="Times New Roman" w:hAnsi="Times New Roman" w:cs="Times New Roman" w:eastAsia="Times New Roman"/>
           <w:color w:val="000000"/>
           <w:sz w:val="24"/>
@@ -26285,7 +26285,7 @@
       </w:r>
       <w:r>
         <w:rPr>
-          <w:rStyle w:val="1379"/>
+          <w:rStyle w:val="1382"/>
           <w:rFonts w:ascii="Times New Roman" w:hAnsi="Times New Roman" w:cs="Times New Roman" w:eastAsia="Times New Roman"/>
           <w:color w:val="000000"/>
           <w:sz w:val="24"/>
@@ -26294,7 +26294,7 @@
       </w:r>
       <w:r>
         <w:rPr>
-          <w:rStyle w:val="1379"/>
+          <w:rStyle w:val="1382"/>
           <w:rFonts w:ascii="Times New Roman" w:hAnsi="Times New Roman" w:cs="Times New Roman" w:eastAsia="Times New Roman"/>
           <w:color w:val="000000"/>
           <w:sz w:val="24"/>
@@ -26303,7 +26303,7 @@
       </w:r>
       <w:r>
         <w:rPr>
-          <w:rStyle w:val="1379"/>
+          <w:rStyle w:val="1382"/>
           <w:rFonts w:ascii="Times New Roman" w:hAnsi="Times New Roman" w:cs="Times New Roman" w:eastAsia="Times New Roman"/>
           <w:color w:val="000000"/>
           <w:sz w:val="24"/>
@@ -26312,7 +26312,7 @@
       </w:r>
       <w:r>
         <w:rPr>
-          <w:rStyle w:val="1379"/>
+          <w:rStyle w:val="1382"/>
           <w:rFonts w:ascii="Times New Roman" w:hAnsi="Times New Roman" w:cs="Times New Roman" w:eastAsia="Times New Roman"/>
           <w:color w:val="000000"/>
           <w:sz w:val="24"/>
@@ -26321,7 +26321,7 @@
       </w:r>
       <w:r>
         <w:rPr>
-          <w:rStyle w:val="1379"/>
+          <w:rStyle w:val="1382"/>
           <w:rFonts w:ascii="Times New Roman" w:hAnsi="Times New Roman" w:cs="Times New Roman" w:eastAsia="Times New Roman"/>
           <w:color w:val="000000"/>
           <w:sz w:val="24"/>
@@ -26330,7 +26330,7 @@
       </w:r>
       <w:r>
         <w:rPr>
-          <w:rStyle w:val="1379"/>
+          <w:rStyle w:val="1382"/>
           <w:rFonts w:ascii="Times New Roman" w:hAnsi="Times New Roman" w:cs="Times New Roman" w:eastAsia="Times New Roman"/>
           <w:color w:val="000000"/>
           <w:sz w:val="24"/>
@@ -26339,7 +26339,7 @@
       </w:r>
       <w:r>
         <w:rPr>
-          <w:rStyle w:val="1379"/>
+          <w:rStyle w:val="1382"/>
           <w:rFonts w:ascii="Times New Roman" w:hAnsi="Times New Roman" w:cs="Times New Roman" w:eastAsia="Times New Roman"/>
           <w:color w:val="000000"/>
           <w:sz w:val="24"/>
@@ -26356,7 +26356,7 @@
     </w:p>
     <w:p>
       <w:pPr>
-        <w:pStyle w:val="1378"/>
+        <w:pStyle w:val="1381"/>
         <w:numPr>
           <w:ilvl w:val="0"/>
           <w:numId w:val="52"/>
@@ -26419,7 +26419,7 @@
     </w:p>
     <w:p>
       <w:pPr>
-        <w:pStyle w:val="1380"/>
+        <w:pStyle w:val="1383"/>
         <w:numPr>
           <w:ilvl w:val="0"/>
           <w:numId w:val="52"/>
@@ -26433,7 +26433,7 @@
       </w:pPr>
       <w:r>
         <w:rPr>
-          <w:rStyle w:val="1379"/>
+          <w:rStyle w:val="1382"/>
           <w:color w:val="000000"/>
           <w:sz w:val="24"/>
         </w:rPr>
@@ -26441,7 +26441,7 @@
       </w:r>
       <w:r>
         <w:rPr>
-          <w:rStyle w:val="1379"/>
+          <w:rStyle w:val="1382"/>
           <w:color w:val="000000"/>
           <w:sz w:val="24"/>
         </w:rPr>
@@ -26449,7 +26449,7 @@
       </w:r>
       <w:r>
         <w:rPr>
-          <w:rStyle w:val="1379"/>
+          <w:rStyle w:val="1382"/>
           <w:color w:val="000000"/>
           <w:sz w:val="24"/>
         </w:rPr>
@@ -26457,7 +26457,7 @@
       </w:r>
       <w:r>
         <w:rPr>
-          <w:rStyle w:val="1379"/>
+          <w:rStyle w:val="1382"/>
           <w:color w:val="000000"/>
           <w:sz w:val="24"/>
         </w:rPr>
@@ -26465,7 +26465,7 @@
       </w:r>
       <w:r>
         <w:rPr>
-          <w:rStyle w:val="1379"/>
+          <w:rStyle w:val="1382"/>
           <w:color w:val="000000"/>
           <w:sz w:val="24"/>
         </w:rPr>
@@ -26473,7 +26473,7 @@
       </w:r>
       <w:r>
         <w:rPr>
-          <w:rStyle w:val="1379"/>
+          <w:rStyle w:val="1382"/>
           <w:color w:val="000000"/>
           <w:sz w:val="24"/>
         </w:rPr>
@@ -26481,14 +26481,14 @@
       </w:r>
       <w:r>
         <w:rPr>
-          <w:rStyle w:val="1379"/>
+          <w:rStyle w:val="1382"/>
         </w:rPr>
       </w:r>
       <w:r/>
     </w:p>
     <w:p>
       <w:pPr>
-        <w:pStyle w:val="1380"/>
+        <w:pStyle w:val="1383"/>
         <w:jc w:val="both"/>
         <w:spacing w:after="0" w:afterAutospacing="0" w:beforeAutospacing="0"/>
         <w:shd w:val="clear" w:color="FFFFFF" w:fill="FFFFFF"/>
@@ -26498,7 +26498,7 @@
     </w:p>
     <w:p>
       <w:pPr>
-        <w:pStyle w:val="1380"/>
+        <w:pStyle w:val="1383"/>
         <w:jc w:val="both"/>
         <w:spacing w:after="0" w:afterAutospacing="0" w:beforeAutospacing="0"/>
         <w:shd w:val="clear" w:color="FFFFFF" w:fill="FFFFFF"/>
@@ -26567,7 +26567,7 @@
 <w:ftr xmlns:wpc="http://schemas.microsoft.com/office/word/2010/wordprocessingCanvas" xmlns:mc="http://schemas.openxmlformats.org/markup-compatibility/2006" xmlns:o="urn:schemas-microsoft-com:office:office" xmlns:r="http://schemas.openxmlformats.org/officeDocument/2006/relationships" xmlns:m="http://schemas.openxmlformats.org/officeDocument/2006/math" xmlns:v="urn:schemas-microsoft-com:vml" xmlns:wp14="http://schemas.microsoft.com/office/word/2010/wordprocessingDrawing" xmlns:wp="http://schemas.openxmlformats.org/drawingml/2006/wordprocessingDrawing" xmlns:w10="urn:schemas-microsoft-com:office:word" xmlns:w="http://schemas.openxmlformats.org/wordprocessingml/2006/main" xmlns:w14="http://schemas.microsoft.com/office/word/2010/wordml" xmlns:w15="http://schemas.microsoft.com/office/word/2012/wordml" xmlns:wpg="http://schemas.microsoft.com/office/word/2010/wordprocessingGroup" xmlns:wpi="http://schemas.microsoft.com/office/word/2010/wordprocessingInk" xmlns:wne="http://schemas.microsoft.com/office/word/2006/wordml" xmlns:a="http://schemas.openxmlformats.org/drawingml/2006/main" xmlns:wps="http://schemas.microsoft.com/office/word/2010/wordprocessingShape" mc:Ignorable="w14 w15 wp14">
   <w:p>
     <w:pPr>
-      <w:pStyle w:val="1236"/>
+      <w:pStyle w:val="1239"/>
       <w:jc w:val="center"/>
     </w:pPr>
     <w:r>
@@ -26595,7 +26595,7 @@
   </w:p>
   <w:p>
     <w:pPr>
-      <w:pStyle w:val="1236"/>
+      <w:pStyle w:val="1239"/>
     </w:pPr>
     <w:r/>
     <w:r/>
@@ -26630,13 +26630,13 @@
   <w:footnote w:id="2">
     <w:p>
       <w:pPr>
-        <w:pStyle w:val="1365"/>
+        <w:pStyle w:val="1368"/>
         <w:ind w:firstLine="708"/>
         <w:jc w:val="both"/>
       </w:pPr>
       <w:r>
         <w:rPr>
-          <w:rStyle w:val="1367"/>
+          <w:rStyle w:val="1370"/>
         </w:rPr>
         <w:footnoteRef/>
       </w:r>
@@ -26711,13 +26711,13 @@
   <w:footnote w:id="3">
     <w:p>
       <w:pPr>
-        <w:pStyle w:val="1365"/>
+        <w:pStyle w:val="1368"/>
         <w:ind w:firstLine="708"/>
         <w:jc w:val="both"/>
       </w:pPr>
       <w:r>
         <w:rPr>
-          <w:rStyle w:val="1367"/>
+          <w:rStyle w:val="1370"/>
         </w:rPr>
         <w:footnoteRef/>
       </w:r>
@@ -26789,7 +26789,7 @@
       </w:pPr>
       <w:r>
         <w:rPr>
-          <w:rStyle w:val="1367"/>
+          <w:rStyle w:val="1370"/>
         </w:rPr>
         <w:footnoteRef/>
       </w:r>
@@ -27427,13 +27427,13 @@
   <w:footnote w:id="5">
     <w:p>
       <w:pPr>
-        <w:pStyle w:val="1365"/>
+        <w:pStyle w:val="1368"/>
         <w:ind w:firstLine="708"/>
         <w:jc w:val="both"/>
       </w:pPr>
       <w:r>
         <w:rPr>
-          <w:rStyle w:val="1367"/>
+          <w:rStyle w:val="1370"/>
         </w:rPr>
         <w:footnoteRef/>
       </w:r>
@@ -27462,13 +27462,13 @@
   <w:footnote w:id="6">
     <w:p>
       <w:pPr>
-        <w:pStyle w:val="1365"/>
+        <w:pStyle w:val="1368"/>
         <w:ind w:firstLine="708"/>
         <w:jc w:val="both"/>
       </w:pPr>
       <w:r>
         <w:rPr>
-          <w:rStyle w:val="1367"/>
+          <w:rStyle w:val="1370"/>
         </w:rPr>
         <w:footnoteRef/>
       </w:r>
@@ -27524,7 +27524,7 @@
       </w:pPr>
       <w:r>
         <w:rPr>
-          <w:rStyle w:val="1367"/>
+          <w:rStyle w:val="1370"/>
         </w:rPr>
         <w:footnoteRef/>
       </w:r>
@@ -27865,7 +27865,7 @@
       </w:pPr>
       <w:r>
         <w:rPr>
-          <w:rStyle w:val="1367"/>
+          <w:rStyle w:val="1370"/>
         </w:rPr>
         <w:footnoteRef/>
       </w:r>
@@ -28422,6 +28422,7 @@
           <w:highlight w:val="none"/>
         </w:rPr>
       </w:r>
+      <w:r/>
     </w:p>
   </w:footnote>
   <w:footnote w:id="9">
@@ -28439,7 +28440,7 @@
       </w:pPr>
       <w:r>
         <w:rPr>
-          <w:rStyle w:val="1367"/>
+          <w:rStyle w:val="1370"/>
         </w:rPr>
         <w:footnoteRef/>
       </w:r>
@@ -36726,25 +36727,25 @@
     <w:lsdException w:name="Bibliography" w:uiPriority="37"/>
     <w:lsdException w:name="TOC Heading" w:uiPriority="39" w:qFormat="1"/>
   </w:latentStyles>
-  <w:style w:type="paragraph" w:styleId="1180">
+  <w:style w:type="paragraph" w:styleId="1183">
     <w:name w:val="table of figures"/>
-    <w:basedOn w:val="1181"/>
-    <w:next w:val="1181"/>
+    <w:basedOn w:val="1184"/>
+    <w:next w:val="1184"/>
     <w:uiPriority w:val="99"/>
     <w:unhideWhenUsed/>
     <w:pPr>
       <w:spacing w:after="0" w:afterAutospacing="0"/>
     </w:pPr>
   </w:style>
-  <w:style w:type="paragraph" w:styleId="1181" w:default="1">
+  <w:style w:type="paragraph" w:styleId="1184" w:default="1">
     <w:name w:val="Normal"/>
     <w:qFormat/>
   </w:style>
-  <w:style w:type="paragraph" w:styleId="1182">
+  <w:style w:type="paragraph" w:styleId="1185">
     <w:name w:val="Heading 1"/>
-    <w:basedOn w:val="1181"/>
-    <w:next w:val="1181"/>
-    <w:link w:val="1216"/>
+    <w:basedOn w:val="1184"/>
+    <w:next w:val="1184"/>
+    <w:link w:val="1219"/>
     <w:qFormat/>
     <w:uiPriority w:val="9"/>
     <w:rPr>
@@ -36759,11 +36760,11 @@
       <w:outlineLvl w:val="0"/>
     </w:pPr>
   </w:style>
-  <w:style w:type="paragraph" w:styleId="1183">
+  <w:style w:type="paragraph" w:styleId="1186">
     <w:name w:val="Heading 2"/>
-    <w:basedOn w:val="1181"/>
-    <w:next w:val="1181"/>
-    <w:link w:val="1217"/>
+    <w:basedOn w:val="1184"/>
+    <w:next w:val="1184"/>
+    <w:link w:val="1220"/>
     <w:qFormat/>
     <w:uiPriority w:val="9"/>
     <w:unhideWhenUsed/>
@@ -36778,11 +36779,11 @@
       <w:outlineLvl w:val="1"/>
     </w:pPr>
   </w:style>
-  <w:style w:type="paragraph" w:styleId="1184">
+  <w:style w:type="paragraph" w:styleId="1187">
     <w:name w:val="Heading 3"/>
-    <w:basedOn w:val="1181"/>
-    <w:next w:val="1181"/>
-    <w:link w:val="1218"/>
+    <w:basedOn w:val="1184"/>
+    <w:next w:val="1184"/>
+    <w:link w:val="1221"/>
     <w:qFormat/>
     <w:uiPriority w:val="9"/>
     <w:unhideWhenUsed/>
@@ -36798,11 +36799,11 @@
       <w:outlineLvl w:val="2"/>
     </w:pPr>
   </w:style>
-  <w:style w:type="paragraph" w:styleId="1185">
+  <w:style w:type="paragraph" w:styleId="1188">
     <w:name w:val="Heading 4"/>
-    <w:basedOn w:val="1181"/>
-    <w:next w:val="1181"/>
-    <w:link w:val="1219"/>
+    <w:basedOn w:val="1184"/>
+    <w:next w:val="1184"/>
+    <w:link w:val="1222"/>
     <w:qFormat/>
     <w:uiPriority w:val="9"/>
     <w:unhideWhenUsed/>
@@ -36820,11 +36821,11 @@
       <w:outlineLvl w:val="3"/>
     </w:pPr>
   </w:style>
-  <w:style w:type="paragraph" w:styleId="1186">
+  <w:style w:type="paragraph" w:styleId="1189">
     <w:name w:val="Heading 5"/>
-    <w:basedOn w:val="1181"/>
-    <w:next w:val="1181"/>
-    <w:link w:val="1220"/>
+    <w:basedOn w:val="1184"/>
+    <w:next w:val="1184"/>
+    <w:link w:val="1223"/>
     <w:qFormat/>
     <w:uiPriority w:val="9"/>
     <w:unhideWhenUsed/>
@@ -36842,11 +36843,11 @@
       <w:outlineLvl w:val="4"/>
     </w:pPr>
   </w:style>
-  <w:style w:type="paragraph" w:styleId="1187">
+  <w:style w:type="paragraph" w:styleId="1190">
     <w:name w:val="Heading 6"/>
-    <w:basedOn w:val="1181"/>
-    <w:next w:val="1181"/>
-    <w:link w:val="1221"/>
+    <w:basedOn w:val="1184"/>
+    <w:next w:val="1184"/>
+    <w:link w:val="1224"/>
     <w:qFormat/>
     <w:uiPriority w:val="9"/>
     <w:unhideWhenUsed/>
@@ -36862,11 +36863,11 @@
       <w:outlineLvl w:val="5"/>
     </w:pPr>
   </w:style>
-  <w:style w:type="paragraph" w:styleId="1188">
+  <w:style w:type="paragraph" w:styleId="1191">
     <w:name w:val="Heading 7"/>
-    <w:basedOn w:val="1181"/>
-    <w:next w:val="1181"/>
-    <w:link w:val="1222"/>
+    <w:basedOn w:val="1184"/>
+    <w:next w:val="1184"/>
+    <w:link w:val="1225"/>
     <w:qFormat/>
     <w:uiPriority w:val="9"/>
     <w:unhideWhenUsed/>
@@ -36884,11 +36885,11 @@
       <w:outlineLvl w:val="6"/>
     </w:pPr>
   </w:style>
-  <w:style w:type="paragraph" w:styleId="1189">
+  <w:style w:type="paragraph" w:styleId="1192">
     <w:name w:val="Heading 8"/>
-    <w:basedOn w:val="1181"/>
-    <w:next w:val="1181"/>
-    <w:link w:val="1223"/>
+    <w:basedOn w:val="1184"/>
+    <w:next w:val="1184"/>
+    <w:link w:val="1226"/>
     <w:qFormat/>
     <w:uiPriority w:val="9"/>
     <w:unhideWhenUsed/>
@@ -36904,11 +36905,11 @@
       <w:outlineLvl w:val="7"/>
     </w:pPr>
   </w:style>
-  <w:style w:type="paragraph" w:styleId="1190">
+  <w:style w:type="paragraph" w:styleId="1193">
     <w:name w:val="Heading 9"/>
-    <w:basedOn w:val="1181"/>
-    <w:next w:val="1181"/>
-    <w:link w:val="1224"/>
+    <w:basedOn w:val="1184"/>
+    <w:next w:val="1184"/>
+    <w:link w:val="1227"/>
     <w:qFormat/>
     <w:uiPriority w:val="9"/>
     <w:unhideWhenUsed/>
@@ -36926,13 +36927,13 @@
       <w:outlineLvl w:val="8"/>
     </w:pPr>
   </w:style>
-  <w:style w:type="character" w:styleId="1191" w:default="1">
+  <w:style w:type="character" w:styleId="1194" w:default="1">
     <w:name w:val="Default Paragraph Font"/>
     <w:uiPriority w:val="1"/>
     <w:semiHidden/>
     <w:unhideWhenUsed/>
   </w:style>
-  <w:style w:type="table" w:styleId="1192" w:default="1">
+  <w:style w:type="table" w:styleId="1195" w:default="1">
     <w:name w:val="Normal Table"/>
     <w:uiPriority w:val="99"/>
     <w:semiHidden/>
@@ -36947,15 +36948,15 @@
       </w:tblCellMar>
     </w:tblPr>
   </w:style>
-  <w:style w:type="numbering" w:styleId="1193" w:default="1">
+  <w:style w:type="numbering" w:styleId="1196" w:default="1">
     <w:name w:val="No List"/>
     <w:uiPriority w:val="99"/>
     <w:semiHidden/>
     <w:unhideWhenUsed/>
   </w:style>
-  <w:style w:type="character" w:styleId="1194" w:customStyle="1">
+  <w:style w:type="character" w:styleId="1197" w:customStyle="1">
     <w:name w:val="Heading 1 Char"/>
-    <w:basedOn w:val="1191"/>
+    <w:basedOn w:val="1194"/>
     <w:uiPriority w:val="9"/>
     <w:rPr>
       <w:rFonts w:ascii="Arial" w:hAnsi="Arial" w:cs="Arial" w:eastAsia="Arial"/>
@@ -36963,18 +36964,18 @@
       <w:szCs w:val="40"/>
     </w:rPr>
   </w:style>
-  <w:style w:type="character" w:styleId="1195" w:customStyle="1">
+  <w:style w:type="character" w:styleId="1198" w:customStyle="1">
     <w:name w:val="Heading 2 Char"/>
-    <w:basedOn w:val="1191"/>
+    <w:basedOn w:val="1194"/>
     <w:uiPriority w:val="9"/>
     <w:rPr>
       <w:rFonts w:ascii="Arial" w:hAnsi="Arial" w:cs="Arial" w:eastAsia="Arial"/>
       <w:sz w:val="34"/>
     </w:rPr>
   </w:style>
-  <w:style w:type="character" w:styleId="1196" w:customStyle="1">
+  <w:style w:type="character" w:styleId="1199" w:customStyle="1">
     <w:name w:val="Heading 3 Char"/>
-    <w:basedOn w:val="1191"/>
+    <w:basedOn w:val="1194"/>
     <w:uiPriority w:val="9"/>
     <w:rPr>
       <w:rFonts w:ascii="Arial" w:hAnsi="Arial" w:cs="Arial" w:eastAsia="Arial"/>
@@ -36982,9 +36983,9 @@
       <w:szCs w:val="30"/>
     </w:rPr>
   </w:style>
-  <w:style w:type="character" w:styleId="1197" w:customStyle="1">
+  <w:style w:type="character" w:styleId="1200" w:customStyle="1">
     <w:name w:val="Heading 4 Char"/>
-    <w:basedOn w:val="1191"/>
+    <w:basedOn w:val="1194"/>
     <w:uiPriority w:val="9"/>
     <w:rPr>
       <w:rFonts w:ascii="Arial" w:hAnsi="Arial" w:cs="Arial" w:eastAsia="Arial"/>
@@ -36994,9 +36995,9 @@
       <w:szCs w:val="26"/>
     </w:rPr>
   </w:style>
-  <w:style w:type="character" w:styleId="1198" w:customStyle="1">
+  <w:style w:type="character" w:styleId="1201" w:customStyle="1">
     <w:name w:val="Heading 5 Char"/>
-    <w:basedOn w:val="1191"/>
+    <w:basedOn w:val="1194"/>
     <w:uiPriority w:val="9"/>
     <w:rPr>
       <w:rFonts w:ascii="Arial" w:hAnsi="Arial" w:cs="Arial" w:eastAsia="Arial"/>
@@ -37006,9 +37007,9 @@
       <w:szCs w:val="24"/>
     </w:rPr>
   </w:style>
-  <w:style w:type="character" w:styleId="1199" w:customStyle="1">
+  <w:style w:type="character" w:styleId="1202" w:customStyle="1">
     <w:name w:val="Heading 6 Char"/>
-    <w:basedOn w:val="1191"/>
+    <w:basedOn w:val="1194"/>
     <w:uiPriority w:val="9"/>
     <w:rPr>
       <w:rFonts w:ascii="Arial" w:hAnsi="Arial" w:cs="Arial" w:eastAsia="Arial"/>
@@ -37018,9 +37019,9 @@
       <w:szCs w:val="22"/>
     </w:rPr>
   </w:style>
-  <w:style w:type="character" w:styleId="1200" w:customStyle="1">
+  <w:style w:type="character" w:styleId="1203" w:customStyle="1">
     <w:name w:val="Heading 7 Char"/>
-    <w:basedOn w:val="1191"/>
+    <w:basedOn w:val="1194"/>
     <w:uiPriority w:val="9"/>
     <w:rPr>
       <w:rFonts w:ascii="Arial" w:hAnsi="Arial" w:cs="Arial" w:eastAsia="Arial"/>
@@ -37032,9 +37033,9 @@
       <w:szCs w:val="22"/>
     </w:rPr>
   </w:style>
-  <w:style w:type="character" w:styleId="1201" w:customStyle="1">
+  <w:style w:type="character" w:styleId="1204" w:customStyle="1">
     <w:name w:val="Heading 8 Char"/>
-    <w:basedOn w:val="1191"/>
+    <w:basedOn w:val="1194"/>
     <w:uiPriority w:val="9"/>
     <w:rPr>
       <w:rFonts w:ascii="Arial" w:hAnsi="Arial" w:cs="Arial" w:eastAsia="Arial"/>
@@ -37044,9 +37045,9 @@
       <w:szCs w:val="22"/>
     </w:rPr>
   </w:style>
-  <w:style w:type="character" w:styleId="1202" w:customStyle="1">
+  <w:style w:type="character" w:styleId="1205" w:customStyle="1">
     <w:name w:val="Heading 9 Char"/>
-    <w:basedOn w:val="1191"/>
+    <w:basedOn w:val="1194"/>
     <w:uiPriority w:val="9"/>
     <w:rPr>
       <w:rFonts w:ascii="Arial" w:hAnsi="Arial" w:cs="Arial" w:eastAsia="Arial"/>
@@ -37056,66 +37057,66 @@
       <w:szCs w:val="21"/>
     </w:rPr>
   </w:style>
-  <w:style w:type="character" w:styleId="1203" w:customStyle="1">
+  <w:style w:type="character" w:styleId="1206" w:customStyle="1">
     <w:name w:val="Title Char"/>
-    <w:basedOn w:val="1191"/>
+    <w:basedOn w:val="1194"/>
     <w:uiPriority w:val="10"/>
     <w:rPr>
       <w:sz w:val="48"/>
       <w:szCs w:val="48"/>
     </w:rPr>
   </w:style>
-  <w:style w:type="character" w:styleId="1204" w:customStyle="1">
+  <w:style w:type="character" w:styleId="1207" w:customStyle="1">
     <w:name w:val="Subtitle Char"/>
-    <w:basedOn w:val="1191"/>
+    <w:basedOn w:val="1194"/>
     <w:uiPriority w:val="11"/>
     <w:rPr>
       <w:sz w:val="24"/>
       <w:szCs w:val="24"/>
     </w:rPr>
   </w:style>
-  <w:style w:type="character" w:styleId="1205" w:customStyle="1">
+  <w:style w:type="character" w:styleId="1208" w:customStyle="1">
     <w:name w:val="Quote Char"/>
     <w:uiPriority w:val="29"/>
     <w:rPr>
       <w:i/>
     </w:rPr>
   </w:style>
-  <w:style w:type="character" w:styleId="1206" w:customStyle="1">
+  <w:style w:type="character" w:styleId="1209" w:customStyle="1">
     <w:name w:val="Intense Quote Char"/>
     <w:uiPriority w:val="30"/>
     <w:rPr>
       <w:i/>
     </w:rPr>
   </w:style>
-  <w:style w:type="character" w:styleId="1207" w:customStyle="1">
+  <w:style w:type="character" w:styleId="1210" w:customStyle="1">
     <w:name w:val="Header Char"/>
-    <w:basedOn w:val="1191"/>
+    <w:basedOn w:val="1194"/>
     <w:uiPriority w:val="99"/>
   </w:style>
-  <w:style w:type="character" w:styleId="1208" w:customStyle="1">
+  <w:style w:type="character" w:styleId="1211" w:customStyle="1">
     <w:name w:val="Footer Char"/>
-    <w:basedOn w:val="1191"/>
+    <w:basedOn w:val="1194"/>
     <w:uiPriority w:val="99"/>
   </w:style>
-  <w:style w:type="character" w:styleId="1209" w:customStyle="1">
+  <w:style w:type="character" w:styleId="1212" w:customStyle="1">
     <w:name w:val="Footnote Text Char"/>
     <w:uiPriority w:val="99"/>
     <w:rPr>
       <w:sz w:val="18"/>
     </w:rPr>
   </w:style>
-  <w:style w:type="character" w:styleId="1210" w:customStyle="1">
+  <w:style w:type="character" w:styleId="1213" w:customStyle="1">
     <w:name w:val="Endnote Text Char"/>
     <w:uiPriority w:val="99"/>
     <w:rPr>
       <w:sz w:val="20"/>
     </w:rPr>
   </w:style>
-  <w:style w:type="paragraph" w:styleId="1211">
+  <w:style w:type="paragraph" w:styleId="1214">
     <w:name w:val="Caption"/>
-    <w:basedOn w:val="1181"/>
-    <w:next w:val="1181"/>
+    <w:basedOn w:val="1184"/>
+    <w:next w:val="1184"/>
     <w:qFormat/>
     <w:uiPriority w:val="35"/>
     <w:semiHidden/>
@@ -37131,14 +37132,14 @@
       <w:spacing w:lineRule="auto" w:line="276"/>
     </w:pPr>
   </w:style>
-  <w:style w:type="character" w:styleId="1212" w:customStyle="1">
+  <w:style w:type="character" w:styleId="1215" w:customStyle="1">
     <w:name w:val="Caption Char"/>
     <w:uiPriority w:val="99"/>
   </w:style>
-  <w:style w:type="paragraph" w:styleId="1213">
+  <w:style w:type="paragraph" w:styleId="1216">
     <w:name w:val="endnote text"/>
-    <w:basedOn w:val="1181"/>
-    <w:link w:val="1214"/>
+    <w:basedOn w:val="1184"/>
+    <w:link w:val="1217"/>
     <w:uiPriority w:val="99"/>
     <w:semiHidden/>
     <w:unhideWhenUsed/>
@@ -37149,17 +37150,17 @@
       <w:spacing w:lineRule="auto" w:line="240" w:after="0"/>
     </w:pPr>
   </w:style>
-  <w:style w:type="character" w:styleId="1214" w:customStyle="1">
+  <w:style w:type="character" w:styleId="1217" w:customStyle="1">
     <w:name w:val="Текст концевой сноски Знак"/>
-    <w:link w:val="1213"/>
+    <w:link w:val="1216"/>
     <w:uiPriority w:val="99"/>
     <w:rPr>
       <w:sz w:val="20"/>
     </w:rPr>
   </w:style>
-  <w:style w:type="character" w:styleId="1215">
+  <w:style w:type="character" w:styleId="1218">
     <w:name w:val="endnote reference"/>
-    <w:basedOn w:val="1191"/>
+    <w:basedOn w:val="1194"/>
     <w:uiPriority w:val="99"/>
     <w:semiHidden/>
     <w:unhideWhenUsed/>
@@ -37167,10 +37168,10 @@
       <w:vertAlign w:val="superscript"/>
     </w:rPr>
   </w:style>
-  <w:style w:type="character" w:styleId="1216" w:customStyle="1">
+  <w:style w:type="character" w:styleId="1219" w:customStyle="1">
     <w:name w:val="Заголовок 1 Знак"/>
-    <w:basedOn w:val="1191"/>
-    <w:link w:val="1182"/>
+    <w:basedOn w:val="1194"/>
+    <w:link w:val="1185"/>
     <w:uiPriority w:val="9"/>
     <w:rPr>
       <w:rFonts w:ascii="Arial" w:hAnsi="Arial" w:cs="Arial" w:eastAsia="Arial"/>
@@ -37178,20 +37179,20 @@
       <w:szCs w:val="40"/>
     </w:rPr>
   </w:style>
-  <w:style w:type="character" w:styleId="1217" w:customStyle="1">
+  <w:style w:type="character" w:styleId="1220" w:customStyle="1">
     <w:name w:val="Заголовок 2 Знак"/>
-    <w:basedOn w:val="1191"/>
-    <w:link w:val="1183"/>
+    <w:basedOn w:val="1194"/>
+    <w:link w:val="1186"/>
     <w:uiPriority w:val="9"/>
     <w:rPr>
       <w:rFonts w:ascii="Arial" w:hAnsi="Arial" w:cs="Arial" w:eastAsia="Arial"/>
       <w:sz w:val="34"/>
     </w:rPr>
   </w:style>
-  <w:style w:type="character" w:styleId="1218" w:customStyle="1">
+  <w:style w:type="character" w:styleId="1221" w:customStyle="1">
     <w:name w:val="Заголовок 3 Знак"/>
-    <w:basedOn w:val="1191"/>
-    <w:link w:val="1184"/>
+    <w:basedOn w:val="1194"/>
+    <w:link w:val="1187"/>
     <w:uiPriority w:val="9"/>
     <w:rPr>
       <w:rFonts w:ascii="Arial" w:hAnsi="Arial" w:cs="Arial" w:eastAsia="Arial"/>
@@ -37199,10 +37200,10 @@
       <w:szCs w:val="30"/>
     </w:rPr>
   </w:style>
-  <w:style w:type="character" w:styleId="1219" w:customStyle="1">
+  <w:style w:type="character" w:styleId="1222" w:customStyle="1">
     <w:name w:val="Заголовок 4 Знак"/>
-    <w:basedOn w:val="1191"/>
-    <w:link w:val="1185"/>
+    <w:basedOn w:val="1194"/>
+    <w:link w:val="1188"/>
     <w:uiPriority w:val="9"/>
     <w:rPr>
       <w:rFonts w:ascii="Arial" w:hAnsi="Arial" w:cs="Arial" w:eastAsia="Arial"/>
@@ -37212,10 +37213,10 @@
       <w:szCs w:val="26"/>
     </w:rPr>
   </w:style>
-  <w:style w:type="character" w:styleId="1220" w:customStyle="1">
+  <w:style w:type="character" w:styleId="1223" w:customStyle="1">
     <w:name w:val="Заголовок 5 Знак"/>
-    <w:basedOn w:val="1191"/>
-    <w:link w:val="1186"/>
+    <w:basedOn w:val="1194"/>
+    <w:link w:val="1189"/>
     <w:uiPriority w:val="9"/>
     <w:rPr>
       <w:rFonts w:ascii="Arial" w:hAnsi="Arial" w:cs="Arial" w:eastAsia="Arial"/>
@@ -37225,10 +37226,10 @@
       <w:szCs w:val="24"/>
     </w:rPr>
   </w:style>
-  <w:style w:type="character" w:styleId="1221" w:customStyle="1">
+  <w:style w:type="character" w:styleId="1224" w:customStyle="1">
     <w:name w:val="Заголовок 6 Знак"/>
-    <w:basedOn w:val="1191"/>
-    <w:link w:val="1187"/>
+    <w:basedOn w:val="1194"/>
+    <w:link w:val="1190"/>
     <w:uiPriority w:val="9"/>
     <w:rPr>
       <w:rFonts w:ascii="Arial" w:hAnsi="Arial" w:cs="Arial" w:eastAsia="Arial"/>
@@ -37238,10 +37239,10 @@
       <w:szCs w:val="22"/>
     </w:rPr>
   </w:style>
-  <w:style w:type="character" w:styleId="1222" w:customStyle="1">
+  <w:style w:type="character" w:styleId="1225" w:customStyle="1">
     <w:name w:val="Заголовок 7 Знак"/>
-    <w:basedOn w:val="1191"/>
-    <w:link w:val="1188"/>
+    <w:basedOn w:val="1194"/>
+    <w:link w:val="1191"/>
     <w:uiPriority w:val="9"/>
     <w:rPr>
       <w:rFonts w:ascii="Arial" w:hAnsi="Arial" w:cs="Arial" w:eastAsia="Arial"/>
@@ -37253,10 +37254,10 @@
       <w:szCs w:val="22"/>
     </w:rPr>
   </w:style>
-  <w:style w:type="character" w:styleId="1223" w:customStyle="1">
+  <w:style w:type="character" w:styleId="1226" w:customStyle="1">
     <w:name w:val="Заголовок 8 Знак"/>
-    <w:basedOn w:val="1191"/>
-    <w:link w:val="1189"/>
+    <w:basedOn w:val="1194"/>
+    <w:link w:val="1192"/>
     <w:uiPriority w:val="9"/>
     <w:rPr>
       <w:rFonts w:ascii="Arial" w:hAnsi="Arial" w:cs="Arial" w:eastAsia="Arial"/>
@@ -37266,10 +37267,10 @@
       <w:szCs w:val="22"/>
     </w:rPr>
   </w:style>
-  <w:style w:type="character" w:styleId="1224" w:customStyle="1">
+  <w:style w:type="character" w:styleId="1227" w:customStyle="1">
     <w:name w:val="Заголовок 9 Знак"/>
-    <w:basedOn w:val="1191"/>
-    <w:link w:val="1190"/>
+    <w:basedOn w:val="1194"/>
+    <w:link w:val="1193"/>
     <w:uiPriority w:val="9"/>
     <w:rPr>
       <w:rFonts w:ascii="Arial" w:hAnsi="Arial" w:cs="Arial" w:eastAsia="Arial"/>
@@ -37279,7 +37280,7 @@
       <w:szCs w:val="21"/>
     </w:rPr>
   </w:style>
-  <w:style w:type="paragraph" w:styleId="1225">
+  <w:style w:type="paragraph" w:styleId="1228">
     <w:name w:val="No Spacing"/>
     <w:qFormat/>
     <w:uiPriority w:val="1"/>
@@ -37287,11 +37288,11 @@
       <w:spacing w:lineRule="auto" w:line="240" w:after="0"/>
     </w:pPr>
   </w:style>
-  <w:style w:type="paragraph" w:styleId="1226">
+  <w:style w:type="paragraph" w:styleId="1229">
     <w:name w:val="Title"/>
-    <w:basedOn w:val="1181"/>
-    <w:next w:val="1181"/>
-    <w:link w:val="1227"/>
+    <w:basedOn w:val="1184"/>
+    <w:next w:val="1184"/>
+    <w:link w:val="1230"/>
     <w:qFormat/>
     <w:uiPriority w:val="10"/>
     <w:rPr>
@@ -37303,21 +37304,21 @@
       <w:spacing w:after="200" w:before="300"/>
     </w:pPr>
   </w:style>
-  <w:style w:type="character" w:styleId="1227" w:customStyle="1">
+  <w:style w:type="character" w:styleId="1230" w:customStyle="1">
     <w:name w:val="Заголовок Знак"/>
-    <w:basedOn w:val="1191"/>
-    <w:link w:val="1226"/>
+    <w:basedOn w:val="1194"/>
+    <w:link w:val="1229"/>
     <w:uiPriority w:val="10"/>
     <w:rPr>
       <w:sz w:val="48"/>
       <w:szCs w:val="48"/>
     </w:rPr>
   </w:style>
-  <w:style w:type="paragraph" w:styleId="1228">
+  <w:style w:type="paragraph" w:styleId="1231">
     <w:name w:val="Subtitle"/>
-    <w:basedOn w:val="1181"/>
-    <w:next w:val="1181"/>
-    <w:link w:val="1229"/>
+    <w:basedOn w:val="1184"/>
+    <w:next w:val="1184"/>
+    <w:link w:val="1232"/>
     <w:qFormat/>
     <w:uiPriority w:val="11"/>
     <w:rPr>
@@ -37328,21 +37329,21 @@
       <w:spacing w:after="200" w:before="200"/>
     </w:pPr>
   </w:style>
-  <w:style w:type="character" w:styleId="1229" w:customStyle="1">
+  <w:style w:type="character" w:styleId="1232" w:customStyle="1">
     <w:name w:val="Подзаголовок Знак"/>
-    <w:basedOn w:val="1191"/>
-    <w:link w:val="1228"/>
+    <w:basedOn w:val="1194"/>
+    <w:link w:val="1231"/>
     <w:uiPriority w:val="11"/>
     <w:rPr>
       <w:sz w:val="24"/>
       <w:szCs w:val="24"/>
     </w:rPr>
   </w:style>
-  <w:style w:type="paragraph" w:styleId="1230">
+  <w:style w:type="paragraph" w:styleId="1233">
     <w:name w:val="Quote"/>
-    <w:basedOn w:val="1181"/>
-    <w:next w:val="1181"/>
-    <w:link w:val="1231"/>
+    <w:basedOn w:val="1184"/>
+    <w:next w:val="1184"/>
+    <w:link w:val="1234"/>
     <w:qFormat/>
     <w:uiPriority w:val="29"/>
     <w:rPr>
@@ -37352,19 +37353,19 @@
       <w:ind w:left="720" w:right="720"/>
     </w:pPr>
   </w:style>
-  <w:style w:type="character" w:styleId="1231" w:customStyle="1">
+  <w:style w:type="character" w:styleId="1234" w:customStyle="1">
     <w:name w:val="Цитата 2 Знак"/>
-    <w:link w:val="1230"/>
+    <w:link w:val="1233"/>
     <w:uiPriority w:val="29"/>
     <w:rPr>
       <w:i/>
     </w:rPr>
   </w:style>
-  <w:style w:type="paragraph" w:styleId="1232">
+  <w:style w:type="paragraph" w:styleId="1235">
     <w:name w:val="Intense Quote"/>
-    <w:basedOn w:val="1181"/>
-    <w:next w:val="1181"/>
-    <w:link w:val="1233"/>
+    <w:basedOn w:val="1184"/>
+    <w:next w:val="1184"/>
+    <w:link w:val="1236"/>
     <w:qFormat/>
     <w:uiPriority w:val="30"/>
     <w:rPr>
@@ -37381,18 +37382,18 @@
       </w:pBdr>
     </w:pPr>
   </w:style>
-  <w:style w:type="character" w:styleId="1233" w:customStyle="1">
+  <w:style w:type="character" w:styleId="1236" w:customStyle="1">
     <w:name w:val="Выделенная цитата Знак"/>
-    <w:link w:val="1232"/>
+    <w:link w:val="1235"/>
     <w:uiPriority w:val="30"/>
     <w:rPr>
       <w:i/>
     </w:rPr>
   </w:style>
-  <w:style w:type="paragraph" w:styleId="1234">
+  <w:style w:type="paragraph" w:styleId="1237">
     <w:name w:val="Header"/>
-    <w:basedOn w:val="1181"/>
-    <w:link w:val="1235"/>
+    <w:basedOn w:val="1184"/>
+    <w:link w:val="1238"/>
     <w:uiPriority w:val="99"/>
     <w:unhideWhenUsed/>
     <w:pPr>
@@ -37403,16 +37404,16 @@
       </w:tabs>
     </w:pPr>
   </w:style>
-  <w:style w:type="character" w:styleId="1235" w:customStyle="1">
+  <w:style w:type="character" w:styleId="1238" w:customStyle="1">
     <w:name w:val="Верхний колонтитул Знак"/>
-    <w:basedOn w:val="1191"/>
-    <w:link w:val="1234"/>
+    <w:basedOn w:val="1194"/>
+    <w:link w:val="1237"/>
     <w:uiPriority w:val="99"/>
   </w:style>
-  <w:style w:type="paragraph" w:styleId="1236">
+  <w:style w:type="paragraph" w:styleId="1239">
     <w:name w:val="Footer"/>
-    <w:basedOn w:val="1181"/>
-    <w:link w:val="1237"/>
+    <w:basedOn w:val="1184"/>
+    <w:link w:val="1240"/>
     <w:uiPriority w:val="99"/>
     <w:unhideWhenUsed/>
     <w:pPr>
@@ -37423,15 +37424,15 @@
       </w:tabs>
     </w:pPr>
   </w:style>
-  <w:style w:type="character" w:styleId="1237" w:customStyle="1">
+  <w:style w:type="character" w:styleId="1240" w:customStyle="1">
     <w:name w:val="Нижний колонтитул Знак"/>
-    <w:basedOn w:val="1191"/>
-    <w:link w:val="1236"/>
+    <w:basedOn w:val="1194"/>
+    <w:link w:val="1239"/>
     <w:uiPriority w:val="99"/>
   </w:style>
-  <w:style w:type="table" w:styleId="1238">
+  <w:style w:type="table" w:styleId="1241">
     <w:name w:val="Table Grid"/>
-    <w:basedOn w:val="1192"/>
+    <w:basedOn w:val="1195"/>
     <w:uiPriority w:val="59"/>
     <w:pPr>
       <w:spacing w:lineRule="auto" w:line="240" w:after="0"/>
@@ -37447,9 +37448,9 @@
       </w:tblBorders>
     </w:tblPr>
   </w:style>
-  <w:style w:type="table" w:styleId="1239" w:customStyle="1">
+  <w:style w:type="table" w:styleId="1242" w:customStyle="1">
     <w:name w:val="Table Grid Light"/>
-    <w:basedOn w:val="1192"/>
+    <w:basedOn w:val="1195"/>
     <w:uiPriority w:val="59"/>
     <w:pPr>
       <w:spacing w:lineRule="auto" w:line="240" w:after="0"/>
@@ -37465,9 +37466,9 @@
       </w:tblBorders>
     </w:tblPr>
   </w:style>
-  <w:style w:type="table" w:styleId="1240">
+  <w:style w:type="table" w:styleId="1243">
     <w:name w:val="Plain Table 1"/>
-    <w:basedOn w:val="1192"/>
+    <w:basedOn w:val="1195"/>
     <w:uiPriority w:val="59"/>
     <w:pPr>
       <w:spacing w:lineRule="auto" w:line="240" w:after="0"/>
@@ -37525,9 +37526,9 @@
       </w:rPr>
     </w:tblStylePr>
   </w:style>
-  <w:style w:type="table" w:styleId="1241">
+  <w:style w:type="table" w:styleId="1244">
     <w:name w:val="Plain Table 2"/>
-    <w:basedOn w:val="1192"/>
+    <w:basedOn w:val="1195"/>
     <w:uiPriority w:val="59"/>
     <w:pPr>
       <w:spacing w:lineRule="auto" w:line="240" w:after="0"/>
@@ -37603,9 +37604,9 @@
       </w:rPr>
     </w:tblStylePr>
   </w:style>
-  <w:style w:type="table" w:styleId="1242">
+  <w:style w:type="table" w:styleId="1245">
     <w:name w:val="Plain Table 3"/>
-    <w:basedOn w:val="1192"/>
+    <w:basedOn w:val="1195"/>
     <w:uiPriority w:val="99"/>
     <w:pPr>
       <w:spacing w:lineRule="auto" w:line="240" w:after="0"/>
@@ -37679,9 +37680,9 @@
       </w:rPr>
     </w:tblStylePr>
   </w:style>
-  <w:style w:type="table" w:styleId="1243">
+  <w:style w:type="table" w:styleId="1246">
     <w:name w:val="Plain Table 4"/>
-    <w:basedOn w:val="1192"/>
+    <w:basedOn w:val="1195"/>
     <w:uiPriority w:val="99"/>
     <w:pPr>
       <w:spacing w:lineRule="auto" w:line="240" w:after="0"/>
@@ -37735,9 +37736,9 @@
       </w:rPr>
     </w:tblStylePr>
   </w:style>
-  <w:style w:type="table" w:styleId="1244">
+  <w:style w:type="table" w:styleId="1247">
     <w:name w:val="Plain Table 5"/>
-    <w:basedOn w:val="1192"/>
+    <w:basedOn w:val="1195"/>
     <w:uiPriority w:val="99"/>
     <w:pPr>
       <w:spacing w:lineRule="auto" w:line="240" w:after="0"/>
@@ -37822,9 +37823,9 @@
       </w:tcPr>
     </w:tblStylePr>
   </w:style>
-  <w:style w:type="table" w:styleId="1245">
+  <w:style w:type="table" w:styleId="1248">
     <w:name w:val="Grid Table 1 Light"/>
-    <w:basedOn w:val="1192"/>
+    <w:basedOn w:val="1195"/>
     <w:uiPriority w:val="99"/>
     <w:pPr>
       <w:spacing w:lineRule="auto" w:line="240" w:after="0"/>
@@ -37886,9 +37887,9 @@
       </w:rPr>
     </w:tblStylePr>
   </w:style>
-  <w:style w:type="table" w:styleId="1246" w:customStyle="1">
+  <w:style w:type="table" w:styleId="1249" w:customStyle="1">
     <w:name w:val="Grid Table 1 Light - Accent 1"/>
-    <w:basedOn w:val="1192"/>
+    <w:basedOn w:val="1195"/>
     <w:uiPriority w:val="99"/>
     <w:pPr>
       <w:spacing w:lineRule="auto" w:line="240" w:after="0"/>
@@ -37950,9 +37951,9 @@
       </w:rPr>
     </w:tblStylePr>
   </w:style>
-  <w:style w:type="table" w:styleId="1247" w:customStyle="1">
+  <w:style w:type="table" w:styleId="1250" w:customStyle="1">
     <w:name w:val="Grid Table 1 Light - Accent 2"/>
-    <w:basedOn w:val="1192"/>
+    <w:basedOn w:val="1195"/>
     <w:uiPriority w:val="99"/>
     <w:pPr>
       <w:spacing w:lineRule="auto" w:line="240" w:after="0"/>
@@ -38014,9 +38015,9 @@
       </w:rPr>
     </w:tblStylePr>
   </w:style>
-  <w:style w:type="table" w:styleId="1248" w:customStyle="1">
+  <w:style w:type="table" w:styleId="1251" w:customStyle="1">
     <w:name w:val="Grid Table 1 Light - Accent 3"/>
-    <w:basedOn w:val="1192"/>
+    <w:basedOn w:val="1195"/>
     <w:uiPriority w:val="99"/>
     <w:pPr>
       <w:spacing w:lineRule="auto" w:line="240" w:after="0"/>
@@ -38078,9 +38079,9 @@
       </w:rPr>
     </w:tblStylePr>
   </w:style>
-  <w:style w:type="table" w:styleId="1249" w:customStyle="1">
+  <w:style w:type="table" w:styleId="1252" w:customStyle="1">
     <w:name w:val="Grid Table 1 Light - Accent 4"/>
-    <w:basedOn w:val="1192"/>
+    <w:basedOn w:val="1195"/>
     <w:uiPriority w:val="99"/>
     <w:pPr>
       <w:spacing w:lineRule="auto" w:line="240" w:after="0"/>
@@ -38142,9 +38143,9 @@
       </w:rPr>
     </w:tblStylePr>
   </w:style>
-  <w:style w:type="table" w:styleId="1250" w:customStyle="1">
+  <w:style w:type="table" w:styleId="1253" w:customStyle="1">
     <w:name w:val="Grid Table 1 Light - Accent 5"/>
-    <w:basedOn w:val="1192"/>
+    <w:basedOn w:val="1195"/>
     <w:uiPriority w:val="99"/>
     <w:pPr>
       <w:spacing w:lineRule="auto" w:line="240" w:after="0"/>
@@ -38206,9 +38207,9 @@
       </w:rPr>
     </w:tblStylePr>
   </w:style>
-  <w:style w:type="table" w:styleId="1251" w:customStyle="1">
+  <w:style w:type="table" w:styleId="1254" w:customStyle="1">
     <w:name w:val="Grid Table 1 Light - Accent 6"/>
-    <w:basedOn w:val="1192"/>
+    <w:basedOn w:val="1195"/>
     <w:uiPriority w:val="99"/>
     <w:pPr>
       <w:spacing w:lineRule="auto" w:line="240" w:after="0"/>
@@ -38270,9 +38271,9 @@
       </w:rPr>
     </w:tblStylePr>
   </w:style>
-  <w:style w:type="table" w:styleId="1252">
+  <w:style w:type="table" w:styleId="1255">
     <w:name w:val="Grid Table 2"/>
-    <w:basedOn w:val="1192"/>
+    <w:basedOn w:val="1195"/>
     <w:uiPriority w:val="99"/>
     <w:pPr>
       <w:spacing w:lineRule="auto" w:line="240" w:after="0"/>
@@ -38349,9 +38350,9 @@
       </w:tcPr>
     </w:tblStylePr>
   </w:style>
-  <w:style w:type="table" w:styleId="1253" w:customStyle="1">
+  <w:style w:type="table" w:styleId="1256" w:customStyle="1">
     <w:name w:val="Grid Table 2 - Accent 1"/>
-    <w:basedOn w:val="1192"/>
+    <w:basedOn w:val="1195"/>
     <w:uiPriority w:val="99"/>
     <w:pPr>
       <w:spacing w:lineRule="auto" w:line="240" w:after="0"/>
@@ -38428,9 +38429,9 @@
       </w:tcPr>
     </w:tblStylePr>
   </w:style>
-  <w:style w:type="table" w:styleId="1254" w:customStyle="1">
+  <w:style w:type="table" w:styleId="1257" w:customStyle="1">
     <w:name w:val="Grid Table 2 - Accent 2"/>
-    <w:basedOn w:val="1192"/>
+    <w:basedOn w:val="1195"/>
     <w:uiPriority w:val="99"/>
     <w:pPr>
       <w:spacing w:lineRule="auto" w:line="240" w:after="0"/>
@@ -38507,9 +38508,9 @@
       </w:tcPr>
     </w:tblStylePr>
   </w:style>
-  <w:style w:type="table" w:styleId="1255" w:customStyle="1">
+  <w:style w:type="table" w:styleId="1258" w:customStyle="1">
     <w:name w:val="Grid Table 2 - Accent 3"/>
-    <w:basedOn w:val="1192"/>
+    <w:basedOn w:val="1195"/>
     <w:uiPriority w:val="99"/>
     <w:pPr>
       <w:spacing w:lineRule="auto" w:line="240" w:after="0"/>
@@ -38586,9 +38587,9 @@
       </w:tcPr>
     </w:tblStylePr>
   </w:style>
-  <w:style w:type="table" w:styleId="1256" w:customStyle="1">
+  <w:style w:type="table" w:styleId="1259" w:customStyle="1">
     <w:name w:val="Grid Table 2 - Accent 4"/>
-    <w:basedOn w:val="1192"/>
+    <w:basedOn w:val="1195"/>
     <w:uiPriority w:val="99"/>
     <w:pPr>
       <w:spacing w:lineRule="auto" w:line="240" w:after="0"/>
@@ -38665,9 +38666,9 @@
       </w:tcPr>
     </w:tblStylePr>
   </w:style>
-  <w:style w:type="table" w:styleId="1257" w:customStyle="1">
+  <w:style w:type="table" w:styleId="1260" w:customStyle="1">
     <w:name w:val="Grid Table 2 - Accent 5"/>
-    <w:basedOn w:val="1192"/>
+    <w:basedOn w:val="1195"/>
     <w:uiPriority w:val="99"/>
     <w:pPr>
       <w:spacing w:lineRule="auto" w:line="240" w:after="0"/>
@@ -38744,9 +38745,9 @@
       </w:tcPr>
     </w:tblStylePr>
   </w:style>
-  <w:style w:type="table" w:styleId="1258" w:customStyle="1">
+  <w:style w:type="table" w:styleId="1261" w:customStyle="1">
     <w:name w:val="Grid Table 2 - Accent 6"/>
-    <w:basedOn w:val="1192"/>
+    <w:basedOn w:val="1195"/>
     <w:uiPriority w:val="99"/>
     <w:pPr>
       <w:spacing w:lineRule="auto" w:line="240" w:after="0"/>
@@ -38823,9 +38824,9 @@
       </w:tcPr>
     </w:tblStylePr>
   </w:style>
-  <w:style w:type="table" w:styleId="1259">
+  <w:style w:type="table" w:styleId="1262">
     <w:name w:val="Grid Table 3"/>
-    <w:basedOn w:val="1192"/>
+    <w:basedOn w:val="1195"/>
     <w:uiPriority w:val="99"/>
     <w:pPr>
       <w:spacing w:lineRule="auto" w:line="240" w:after="0"/>
@@ -38923,9 +38924,9 @@
       </w:tcPr>
     </w:tblStylePr>
   </w:style>
-  <w:style w:type="table" w:styleId="1260" w:customStyle="1">
+  <w:style w:type="table" w:styleId="1263" w:customStyle="1">
     <w:name w:val="Grid Table 3 - Accent 1"/>
-    <w:basedOn w:val="1192"/>
+    <w:basedOn w:val="1195"/>
     <w:uiPriority w:val="99"/>
     <w:pPr>
       <w:spacing w:lineRule="auto" w:line="240" w:after="0"/>
@@ -39023,9 +39024,9 @@
       </w:tcPr>
     </w:tblStylePr>
   </w:style>
-  <w:style w:type="table" w:styleId="1261" w:customStyle="1">
+  <w:style w:type="table" w:styleId="1264" w:customStyle="1">
     <w:name w:val="Grid Table 3 - Accent 2"/>
-    <w:basedOn w:val="1192"/>
+    <w:basedOn w:val="1195"/>
     <w:uiPriority w:val="99"/>
     <w:pPr>
       <w:spacing w:lineRule="auto" w:line="240" w:after="0"/>
@@ -39123,9 +39124,9 @@
       </w:tcPr>
     </w:tblStylePr>
   </w:style>
-  <w:style w:type="table" w:styleId="1262" w:customStyle="1">
+  <w:style w:type="table" w:styleId="1265" w:customStyle="1">
     <w:name w:val="Grid Table 3 - Accent 3"/>
-    <w:basedOn w:val="1192"/>
+    <w:basedOn w:val="1195"/>
     <w:uiPriority w:val="99"/>
     <w:pPr>
       <w:spacing w:lineRule="auto" w:line="240" w:after="0"/>
@@ -39223,9 +39224,9 @@
       </w:tcPr>
     </w:tblStylePr>
   </w:style>
-  <w:style w:type="table" w:styleId="1263" w:customStyle="1">
+  <w:style w:type="table" w:styleId="1266" w:customStyle="1">
     <w:name w:val="Grid Table 3 - Accent 4"/>
-    <w:basedOn w:val="1192"/>
+    <w:basedOn w:val="1195"/>
     <w:uiPriority w:val="99"/>
     <w:pPr>
       <w:spacing w:lineRule="auto" w:line="240" w:after="0"/>
@@ -39323,9 +39324,9 @@
       </w:tcPr>
     </w:tblStylePr>
   </w:style>
-  <w:style w:type="table" w:styleId="1264" w:customStyle="1">
+  <w:style w:type="table" w:styleId="1267" w:customStyle="1">
     <w:name w:val="Grid Table 3 - Accent 5"/>
-    <w:basedOn w:val="1192"/>
+    <w:basedOn w:val="1195"/>
     <w:uiPriority w:val="99"/>
     <w:pPr>
       <w:spacing w:lineRule="auto" w:line="240" w:after="0"/>
@@ -39423,9 +39424,9 @@
       </w:tcPr>
     </w:tblStylePr>
   </w:style>
-  <w:style w:type="table" w:styleId="1265" w:customStyle="1">
+  <w:style w:type="table" w:styleId="1268" w:customStyle="1">
     <w:name w:val="Grid Table 3 - Accent 6"/>
-    <w:basedOn w:val="1192"/>
+    <w:basedOn w:val="1195"/>
     <w:uiPriority w:val="99"/>
     <w:pPr>
       <w:spacing w:lineRule="auto" w:line="240" w:after="0"/>
@@ -39523,9 +39524,9 @@
       </w:tcPr>
     </w:tblStylePr>
   </w:style>
-  <w:style w:type="table" w:styleId="1266">
+  <w:style w:type="table" w:styleId="1269">
     <w:name w:val="Grid Table 4"/>
-    <w:basedOn w:val="1192"/>
+    <w:basedOn w:val="1195"/>
     <w:uiPriority w:val="59"/>
     <w:pPr>
       <w:spacing w:lineRule="auto" w:line="240" w:after="0"/>
@@ -39603,9 +39604,9 @@
       </w:tcPr>
     </w:tblStylePr>
   </w:style>
-  <w:style w:type="table" w:styleId="1267" w:customStyle="1">
+  <w:style w:type="table" w:styleId="1270" w:customStyle="1">
     <w:name w:val="Grid Table 4 - Accent 1"/>
-    <w:basedOn w:val="1192"/>
+    <w:basedOn w:val="1195"/>
     <w:uiPriority w:val="59"/>
     <w:pPr>
       <w:spacing w:lineRule="auto" w:line="240" w:after="0"/>
@@ -39683,9 +39684,9 @@
       </w:tcPr>
     </w:tblStylePr>
   </w:style>
-  <w:style w:type="table" w:styleId="1268" w:customStyle="1">
+  <w:style w:type="table" w:styleId="1271" w:customStyle="1">
     <w:name w:val="Grid Table 4 - Accent 2"/>
-    <w:basedOn w:val="1192"/>
+    <w:basedOn w:val="1195"/>
     <w:uiPriority w:val="59"/>
     <w:pPr>
       <w:spacing w:lineRule="auto" w:line="240" w:after="0"/>
@@ -39763,9 +39764,9 @@
       </w:tcPr>
     </w:tblStylePr>
   </w:style>
-  <w:style w:type="table" w:styleId="1269" w:customStyle="1">
+  <w:style w:type="table" w:styleId="1272" w:customStyle="1">
     <w:name w:val="Grid Table 4 - Accent 3"/>
-    <w:basedOn w:val="1192"/>
+    <w:basedOn w:val="1195"/>
     <w:uiPriority w:val="59"/>
     <w:pPr>
       <w:spacing w:lineRule="auto" w:line="240" w:after="0"/>
@@ -39843,9 +39844,9 @@
       </w:tcPr>
     </w:tblStylePr>
   </w:style>
-  <w:style w:type="table" w:styleId="1270" w:customStyle="1">
+  <w:style w:type="table" w:styleId="1273" w:customStyle="1">
     <w:name w:val="Grid Table 4 - Accent 4"/>
-    <w:basedOn w:val="1192"/>
+    <w:basedOn w:val="1195"/>
     <w:uiPriority w:val="59"/>
     <w:pPr>
       <w:spacing w:lineRule="auto" w:line="240" w:after="0"/>
@@ -39923,9 +39924,9 @@
       </w:tcPr>
     </w:tblStylePr>
   </w:style>
-  <w:style w:type="table" w:styleId="1271" w:customStyle="1">
+  <w:style w:type="table" w:styleId="1274" w:customStyle="1">
     <w:name w:val="Grid Table 4 - Accent 5"/>
-    <w:basedOn w:val="1192"/>
+    <w:basedOn w:val="1195"/>
     <w:uiPriority w:val="59"/>
     <w:pPr>
       <w:spacing w:lineRule="auto" w:line="240" w:after="0"/>
@@ -40003,9 +40004,9 @@
       </w:tcPr>
     </w:tblStylePr>
   </w:style>
-  <w:style w:type="table" w:styleId="1272" w:customStyle="1">
+  <w:style w:type="table" w:styleId="1275" w:customStyle="1">
     <w:name w:val="Grid Table 4 - Accent 6"/>
-    <w:basedOn w:val="1192"/>
+    <w:basedOn w:val="1195"/>
     <w:uiPriority w:val="59"/>
     <w:pPr>
       <w:spacing w:lineRule="auto" w:line="240" w:after="0"/>
@@ -40083,9 +40084,9 @@
       </w:tcPr>
     </w:tblStylePr>
   </w:style>
-  <w:style w:type="table" w:styleId="1273">
+  <w:style w:type="table" w:styleId="1276">
     <w:name w:val="Grid Table 5 Dark"/>
-    <w:basedOn w:val="1192"/>
+    <w:basedOn w:val="1195"/>
     <w:uiPriority w:val="99"/>
     <w:pPr>
       <w:spacing w:lineRule="auto" w:line="240" w:after="0"/>
@@ -40161,9 +40162,9 @@
       </w:tcPr>
     </w:tblStylePr>
   </w:style>
-  <w:style w:type="table" w:styleId="1274" w:customStyle="1">
+  <w:style w:type="table" w:styleId="1277" w:customStyle="1">
     <w:name w:val="Grid Table 5 Dark- Accent 1"/>
-    <w:basedOn w:val="1192"/>
+    <w:basedOn w:val="1195"/>
     <w:uiPriority w:val="99"/>
     <w:pPr>
       <w:spacing w:lineRule="auto" w:line="240" w:after="0"/>
@@ -40239,9 +40240,9 @@
       </w:tcPr>
     </w:tblStylePr>
   </w:style>
-  <w:style w:type="table" w:styleId="1275" w:customStyle="1">
+  <w:style w:type="table" w:styleId="1278" w:customStyle="1">
     <w:name w:val="Grid Table 5 Dark - Accent 2"/>
-    <w:basedOn w:val="1192"/>
+    <w:basedOn w:val="1195"/>
     <w:uiPriority w:val="99"/>
     <w:pPr>
       <w:spacing w:lineRule="auto" w:line="240" w:after="0"/>
@@ -40317,9 +40318,9 @@
       </w:tcPr>
     </w:tblStylePr>
   </w:style>
-  <w:style w:type="table" w:styleId="1276" w:customStyle="1">
+  <w:style w:type="table" w:styleId="1279" w:customStyle="1">
     <w:name w:val="Grid Table 5 Dark - Accent 3"/>
-    <w:basedOn w:val="1192"/>
+    <w:basedOn w:val="1195"/>
     <w:uiPriority w:val="99"/>
     <w:pPr>
       <w:spacing w:lineRule="auto" w:line="240" w:after="0"/>
@@ -40395,9 +40396,9 @@
       </w:tcPr>
     </w:tblStylePr>
   </w:style>
-  <w:style w:type="table" w:styleId="1277" w:customStyle="1">
+  <w:style w:type="table" w:styleId="1280" w:customStyle="1">
     <w:name w:val="Grid Table 5 Dark- Accent 4"/>
-    <w:basedOn w:val="1192"/>
+    <w:basedOn w:val="1195"/>
     <w:uiPriority w:val="99"/>
     <w:pPr>
       <w:spacing w:lineRule="auto" w:line="240" w:after="0"/>
@@ -40473,9 +40474,9 @@
       </w:tcPr>
     </w:tblStylePr>
   </w:style>
-  <w:style w:type="table" w:styleId="1278" w:customStyle="1">
+  <w:style w:type="table" w:styleId="1281" w:customStyle="1">
     <w:name w:val="Grid Table 5 Dark - Accent 5"/>
-    <w:basedOn w:val="1192"/>
+    <w:basedOn w:val="1195"/>
     <w:uiPriority w:val="99"/>
     <w:pPr>
       <w:spacing w:lineRule="auto" w:line="240" w:after="0"/>
@@ -40551,9 +40552,9 @@
       </w:tcPr>
     </w:tblStylePr>
   </w:style>
-  <w:style w:type="table" w:styleId="1279" w:customStyle="1">
+  <w:style w:type="table" w:styleId="1282" w:customStyle="1">
     <w:name w:val="Grid Table 5 Dark - Accent 6"/>
-    <w:basedOn w:val="1192"/>
+    <w:basedOn w:val="1195"/>
     <w:uiPriority w:val="99"/>
     <w:pPr>
       <w:spacing w:lineRule="auto" w:line="240" w:after="0"/>
@@ -40629,9 +40630,9 @@
       </w:tcPr>
     </w:tblStylePr>
   </w:style>
-  <w:style w:type="table" w:styleId="1280">
+  <w:style w:type="table" w:styleId="1283">
     <w:name w:val="Grid Table 6 Colorful"/>
-    <w:basedOn w:val="1192"/>
+    <w:basedOn w:val="1195"/>
     <w:uiPriority w:val="99"/>
     <w:pPr>
       <w:spacing w:lineRule="auto" w:line="240" w:after="0"/>
@@ -40700,9 +40701,9 @@
       </w:rPr>
     </w:tblStylePr>
   </w:style>
-  <w:style w:type="table" w:styleId="1281" w:customStyle="1">
+  <w:style w:type="table" w:styleId="1284" w:customStyle="1">
     <w:name w:val="Grid Table 6 Colorful - Accent 1"/>
-    <w:basedOn w:val="1192"/>
+    <w:basedOn w:val="1195"/>
     <w:uiPriority w:val="99"/>
     <w:pPr>
       <w:spacing w:lineRule="auto" w:line="240" w:after="0"/>
@@ -40771,9 +40772,9 @@
       </w:rPr>
     </w:tblStylePr>
   </w:style>
-  <w:style w:type="table" w:styleId="1282" w:customStyle="1">
+  <w:style w:type="table" w:styleId="1285" w:customStyle="1">
     <w:name w:val="Grid Table 6 Colorful - Accent 2"/>
-    <w:basedOn w:val="1192"/>
+    <w:basedOn w:val="1195"/>
     <w:uiPriority w:val="99"/>
     <w:pPr>
       <w:spacing w:lineRule="auto" w:line="240" w:after="0"/>
@@ -40842,9 +40843,9 @@
       </w:rPr>
     </w:tblStylePr>
   </w:style>
-  <w:style w:type="table" w:styleId="1283" w:customStyle="1">
+  <w:style w:type="table" w:styleId="1286" w:customStyle="1">
     <w:name w:val="Grid Table 6 Colorful - Accent 3"/>
-    <w:basedOn w:val="1192"/>
+    <w:basedOn w:val="1195"/>
     <w:uiPriority w:val="99"/>
     <w:pPr>
       <w:spacing w:lineRule="auto" w:line="240" w:after="0"/>
@@ -40913,9 +40914,9 @@
       </w:rPr>
     </w:tblStylePr>
   </w:style>
-  <w:style w:type="table" w:styleId="1284" w:customStyle="1">
+  <w:style w:type="table" w:styleId="1287" w:customStyle="1">
     <w:name w:val="Grid Table 6 Colorful - Accent 4"/>
-    <w:basedOn w:val="1192"/>
+    <w:basedOn w:val="1195"/>
     <w:uiPriority w:val="99"/>
     <w:pPr>
       <w:spacing w:lineRule="auto" w:line="240" w:after="0"/>
@@ -40984,9 +40985,9 @@
       </w:rPr>
     </w:tblStylePr>
   </w:style>
-  <w:style w:type="table" w:styleId="1285" w:customStyle="1">
+  <w:style w:type="table" w:styleId="1288" w:customStyle="1">
     <w:name w:val="Grid Table 6 Colorful - Accent 5"/>
-    <w:basedOn w:val="1192"/>
+    <w:basedOn w:val="1195"/>
     <w:uiPriority w:val="99"/>
     <w:pPr>
       <w:spacing w:lineRule="auto" w:line="240" w:after="0"/>
@@ -41055,9 +41056,9 @@
       </w:rPr>
     </w:tblStylePr>
   </w:style>
-  <w:style w:type="table" w:styleId="1286" w:customStyle="1">
+  <w:style w:type="table" w:styleId="1289" w:customStyle="1">
     <w:name w:val="Grid Table 6 Colorful - Accent 6"/>
-    <w:basedOn w:val="1192"/>
+    <w:basedOn w:val="1195"/>
     <w:uiPriority w:val="99"/>
     <w:pPr>
       <w:spacing w:lineRule="auto" w:line="240" w:after="0"/>
@@ -41126,9 +41127,9 @@
       </w:rPr>
     </w:tblStylePr>
   </w:style>
-  <w:style w:type="table" w:styleId="1287">
+  <w:style w:type="table" w:styleId="1290">
     <w:name w:val="Grid Table 7 Colorful"/>
-    <w:basedOn w:val="1192"/>
+    <w:basedOn w:val="1195"/>
     <w:uiPriority w:val="99"/>
     <w:pPr>
       <w:spacing w:lineRule="auto" w:line="240" w:after="0"/>
@@ -41237,9 +41238,9 @@
       </w:tcPr>
     </w:tblStylePr>
   </w:style>
-  <w:style w:type="table" w:styleId="1288" w:customStyle="1">
+  <w:style w:type="table" w:styleId="1291" w:customStyle="1">
     <w:name w:val="Grid Table 7 Colorful - Accent 1"/>
-    <w:basedOn w:val="1192"/>
+    <w:basedOn w:val="1195"/>
     <w:uiPriority w:val="99"/>
     <w:pPr>
       <w:spacing w:lineRule="auto" w:line="240" w:after="0"/>
@@ -41348,9 +41349,9 @@
       </w:tcPr>
     </w:tblStylePr>
   </w:style>
-  <w:style w:type="table" w:styleId="1289" w:customStyle="1">
+  <w:style w:type="table" w:styleId="1292" w:customStyle="1">
     <w:name w:val="Grid Table 7 Colorful - Accent 2"/>
-    <w:basedOn w:val="1192"/>
+    <w:basedOn w:val="1195"/>
     <w:uiPriority w:val="99"/>
     <w:pPr>
       <w:spacing w:lineRule="auto" w:line="240" w:after="0"/>
@@ -41459,9 +41460,9 @@
       </w:tcPr>
     </w:tblStylePr>
   </w:style>
-  <w:style w:type="table" w:styleId="1290" w:customStyle="1">
+  <w:style w:type="table" w:styleId="1293" w:customStyle="1">
     <w:name w:val="Grid Table 7 Colorful - Accent 3"/>
-    <w:basedOn w:val="1192"/>
+    <w:basedOn w:val="1195"/>
     <w:uiPriority w:val="99"/>
     <w:pPr>
       <w:spacing w:lineRule="auto" w:line="240" w:after="0"/>
@@ -41570,9 +41571,9 @@
       </w:tcPr>
     </w:tblStylePr>
   </w:style>
-  <w:style w:type="table" w:styleId="1291" w:customStyle="1">
+  <w:style w:type="table" w:styleId="1294" w:customStyle="1">
     <w:name w:val="Grid Table 7 Colorful - Accent 4"/>
-    <w:basedOn w:val="1192"/>
+    <w:basedOn w:val="1195"/>
     <w:uiPriority w:val="99"/>
     <w:pPr>
       <w:spacing w:lineRule="auto" w:line="240" w:after="0"/>
@@ -41681,9 +41682,9 @@
       </w:tcPr>
     </w:tblStylePr>
   </w:style>
-  <w:style w:type="table" w:styleId="1292" w:customStyle="1">
+  <w:style w:type="table" w:styleId="1295" w:customStyle="1">
     <w:name w:val="Grid Table 7 Colorful - Accent 5"/>
-    <w:basedOn w:val="1192"/>
+    <w:basedOn w:val="1195"/>
     <w:uiPriority w:val="99"/>
     <w:pPr>
       <w:spacing w:lineRule="auto" w:line="240" w:after="0"/>
@@ -41792,9 +41793,9 @@
       </w:tcPr>
     </w:tblStylePr>
   </w:style>
-  <w:style w:type="table" w:styleId="1293" w:customStyle="1">
+  <w:style w:type="table" w:styleId="1296" w:customStyle="1">
     <w:name w:val="Grid Table 7 Colorful - Accent 6"/>
-    <w:basedOn w:val="1192"/>
+    <w:basedOn w:val="1195"/>
     <w:uiPriority w:val="99"/>
     <w:pPr>
       <w:spacing w:lineRule="auto" w:line="240" w:after="0"/>
@@ -41903,9 +41904,9 @@
       </w:tcPr>
     </w:tblStylePr>
   </w:style>
-  <w:style w:type="table" w:styleId="1294">
+  <w:style w:type="table" w:styleId="1297">
     <w:name w:val="List Table 1 Light"/>
-    <w:basedOn w:val="1192"/>
+    <w:basedOn w:val="1195"/>
     <w:uiPriority w:val="99"/>
     <w:pPr>
       <w:spacing w:lineRule="auto" w:line="240" w:after="0"/>
@@ -41965,9 +41966,9 @@
       </w:tcPr>
     </w:tblStylePr>
   </w:style>
-  <w:style w:type="table" w:styleId="1295" w:customStyle="1">
+  <w:style w:type="table" w:styleId="1298" w:customStyle="1">
     <w:name w:val="List Table 1 Light - Accent 1"/>
-    <w:basedOn w:val="1192"/>
+    <w:basedOn w:val="1195"/>
     <w:uiPriority w:val="99"/>
     <w:pPr>
       <w:spacing w:lineRule="auto" w:line="240" w:after="0"/>
@@ -42027,9 +42028,9 @@
       </w:tcPr>
     </w:tblStylePr>
   </w:style>
-  <w:style w:type="table" w:styleId="1296" w:customStyle="1">
+  <w:style w:type="table" w:styleId="1299" w:customStyle="1">
     <w:name w:val="List Table 1 Light - Accent 2"/>
-    <w:basedOn w:val="1192"/>
+    <w:basedOn w:val="1195"/>
     <w:uiPriority w:val="99"/>
     <w:pPr>
       <w:spacing w:lineRule="auto" w:line="240" w:after="0"/>
@@ -42089,9 +42090,9 @@
       </w:tcPr>
     </w:tblStylePr>
   </w:style>
-  <w:style w:type="table" w:styleId="1297" w:customStyle="1">
+  <w:style w:type="table" w:styleId="1300" w:customStyle="1">
     <w:name w:val="List Table 1 Light - Accent 3"/>
-    <w:basedOn w:val="1192"/>
+    <w:basedOn w:val="1195"/>
     <w:uiPriority w:val="99"/>
     <w:pPr>
       <w:spacing w:lineRule="auto" w:line="240" w:after="0"/>
@@ -42151,9 +42152,9 @@
       </w:tcPr>
     </w:tblStylePr>
   </w:style>
-  <w:style w:type="table" w:styleId="1298" w:customStyle="1">
+  <w:style w:type="table" w:styleId="1301" w:customStyle="1">
     <w:name w:val="List Table 1 Light - Accent 4"/>
-    <w:basedOn w:val="1192"/>
+    <w:basedOn w:val="1195"/>
     <w:uiPriority w:val="99"/>
     <w:pPr>
       <w:spacing w:lineRule="auto" w:line="240" w:after="0"/>
@@ -42213,9 +42214,9 @@
       </w:tcPr>
     </w:tblStylePr>
   </w:style>
-  <w:style w:type="table" w:styleId="1299" w:customStyle="1">
+  <w:style w:type="table" w:styleId="1302" w:customStyle="1">
     <w:name w:val="List Table 1 Light - Accent 5"/>
-    <w:basedOn w:val="1192"/>
+    <w:basedOn w:val="1195"/>
     <w:uiPriority w:val="99"/>
     <w:pPr>
       <w:spacing w:lineRule="auto" w:line="240" w:after="0"/>
@@ -42275,9 +42276,9 @@
       </w:tcPr>
     </w:tblStylePr>
   </w:style>
-  <w:style w:type="table" w:styleId="1300" w:customStyle="1">
+  <w:style w:type="table" w:styleId="1303" w:customStyle="1">
     <w:name w:val="List Table 1 Light - Accent 6"/>
-    <w:basedOn w:val="1192"/>
+    <w:basedOn w:val="1195"/>
     <w:uiPriority w:val="99"/>
     <w:pPr>
       <w:spacing w:lineRule="auto" w:line="240" w:after="0"/>
@@ -42337,9 +42338,9 @@
       </w:tcPr>
     </w:tblStylePr>
   </w:style>
-  <w:style w:type="table" w:styleId="1301">
+  <w:style w:type="table" w:styleId="1304">
     <w:name w:val="List Table 2"/>
-    <w:basedOn w:val="1192"/>
+    <w:basedOn w:val="1195"/>
     <w:uiPriority w:val="99"/>
     <w:pPr>
       <w:spacing w:lineRule="auto" w:line="240" w:after="0"/>
@@ -42422,9 +42423,9 @@
       </w:tcPr>
     </w:tblStylePr>
   </w:style>
-  <w:style w:type="table" w:styleId="1302" w:customStyle="1">
+  <w:style w:type="table" w:styleId="1305" w:customStyle="1">
     <w:name w:val="List Table 2 - Accent 1"/>
-    <w:basedOn w:val="1192"/>
+    <w:basedOn w:val="1195"/>
     <w:uiPriority w:val="99"/>
     <w:pPr>
       <w:spacing w:lineRule="auto" w:line="240" w:after="0"/>
@@ -42507,9 +42508,9 @@
       </w:tcPr>
     </w:tblStylePr>
   </w:style>
-  <w:style w:type="table" w:styleId="1303" w:customStyle="1">
+  <w:style w:type="table" w:styleId="1306" w:customStyle="1">
     <w:name w:val="List Table 2 - Accent 2"/>
-    <w:basedOn w:val="1192"/>
+    <w:basedOn w:val="1195"/>
     <w:uiPriority w:val="99"/>
     <w:pPr>
       <w:spacing w:lineRule="auto" w:line="240" w:after="0"/>
@@ -42592,9 +42593,9 @@
       </w:tcPr>
     </w:tblStylePr>
   </w:style>
-  <w:style w:type="table" w:styleId="1304" w:customStyle="1">
+  <w:style w:type="table" w:styleId="1307" w:customStyle="1">
     <w:name w:val="List Table 2 - Accent 3"/>
-    <w:basedOn w:val="1192"/>
+    <w:basedOn w:val="1195"/>
     <w:uiPriority w:val="99"/>
     <w:pPr>
       <w:spacing w:lineRule="auto" w:line="240" w:after="0"/>
@@ -42677,9 +42678,9 @@
       </w:tcPr>
     </w:tblStylePr>
   </w:style>
-  <w:style w:type="table" w:styleId="1305" w:customStyle="1">
+  <w:style w:type="table" w:styleId="1308" w:customStyle="1">
     <w:name w:val="List Table 2 - Accent 4"/>
-    <w:basedOn w:val="1192"/>
+    <w:basedOn w:val="1195"/>
     <w:uiPriority w:val="99"/>
     <w:pPr>
       <w:spacing w:lineRule="auto" w:line="240" w:after="0"/>
@@ -42762,9 +42763,9 @@
       </w:tcPr>
     </w:tblStylePr>
   </w:style>
-  <w:style w:type="table" w:styleId="1306" w:customStyle="1">
+  <w:style w:type="table" w:styleId="1309" w:customStyle="1">
     <w:name w:val="List Table 2 - Accent 5"/>
-    <w:basedOn w:val="1192"/>
+    <w:basedOn w:val="1195"/>
     <w:uiPriority w:val="99"/>
     <w:pPr>
       <w:spacing w:lineRule="auto" w:line="240" w:after="0"/>
@@ -42847,9 +42848,9 @@
       </w:tcPr>
     </w:tblStylePr>
   </w:style>
-  <w:style w:type="table" w:styleId="1307" w:customStyle="1">
+  <w:style w:type="table" w:styleId="1310" w:customStyle="1">
     <w:name w:val="List Table 2 - Accent 6"/>
-    <w:basedOn w:val="1192"/>
+    <w:basedOn w:val="1195"/>
     <w:uiPriority w:val="99"/>
     <w:pPr>
       <w:spacing w:lineRule="auto" w:line="240" w:after="0"/>
@@ -42932,9 +42933,9 @@
       </w:tcPr>
     </w:tblStylePr>
   </w:style>
-  <w:style w:type="table" w:styleId="1308">
+  <w:style w:type="table" w:styleId="1311">
     <w:name w:val="List Table 3"/>
-    <w:basedOn w:val="1192"/>
+    <w:basedOn w:val="1195"/>
     <w:uiPriority w:val="99"/>
     <w:pPr>
       <w:spacing w:lineRule="auto" w:line="240" w:after="0"/>
@@ -43005,9 +43006,9 @@
       </w:rPr>
     </w:tblStylePr>
   </w:style>
-  <w:style w:type="table" w:styleId="1309" w:customStyle="1">
+  <w:style w:type="table" w:styleId="1312" w:customStyle="1">
     <w:name w:val="List Table 3 - Accent 1"/>
-    <w:basedOn w:val="1192"/>
+    <w:basedOn w:val="1195"/>
     <w:uiPriority w:val="99"/>
     <w:pPr>
       <w:spacing w:lineRule="auto" w:line="240" w:after="0"/>
@@ -43078,9 +43079,9 @@
       </w:rPr>
     </w:tblStylePr>
   </w:style>
-  <w:style w:type="table" w:styleId="1310" w:customStyle="1">
+  <w:style w:type="table" w:styleId="1313" w:customStyle="1">
     <w:name w:val="List Table 3 - Accent 2"/>
-    <w:basedOn w:val="1192"/>
+    <w:basedOn w:val="1195"/>
     <w:uiPriority w:val="99"/>
     <w:pPr>
       <w:spacing w:lineRule="auto" w:line="240" w:after="0"/>
@@ -43151,9 +43152,9 @@
       </w:rPr>
     </w:tblStylePr>
   </w:style>
-  <w:style w:type="table" w:styleId="1311" w:customStyle="1">
+  <w:style w:type="table" w:styleId="1314" w:customStyle="1">
     <w:name w:val="List Table 3 - Accent 3"/>
-    <w:basedOn w:val="1192"/>
+    <w:basedOn w:val="1195"/>
     <w:uiPriority w:val="99"/>
     <w:pPr>
       <w:spacing w:lineRule="auto" w:line="240" w:after="0"/>
@@ -43224,9 +43225,9 @@
       </w:rPr>
     </w:tblStylePr>
   </w:style>
-  <w:style w:type="table" w:styleId="1312" w:customStyle="1">
+  <w:style w:type="table" w:styleId="1315" w:customStyle="1">
     <w:name w:val="List Table 3 - Accent 4"/>
-    <w:basedOn w:val="1192"/>
+    <w:basedOn w:val="1195"/>
     <w:uiPriority w:val="99"/>
     <w:pPr>
       <w:spacing w:lineRule="auto" w:line="240" w:after="0"/>
@@ -43297,9 +43298,9 @@
       </w:rPr>
     </w:tblStylePr>
   </w:style>
-  <w:style w:type="table" w:styleId="1313" w:customStyle="1">
+  <w:style w:type="table" w:styleId="1316" w:customStyle="1">
     <w:name w:val="List Table 3 - Accent 5"/>
-    <w:basedOn w:val="1192"/>
+    <w:basedOn w:val="1195"/>
     <w:uiPriority w:val="99"/>
     <w:pPr>
       <w:spacing w:lineRule="auto" w:line="240" w:after="0"/>
@@ -43370,9 +43371,9 @@
       </w:rPr>
     </w:tblStylePr>
   </w:style>
-  <w:style w:type="table" w:styleId="1314" w:customStyle="1">
+  <w:style w:type="table" w:styleId="1317" w:customStyle="1">
     <w:name w:val="List Table 3 - Accent 6"/>
-    <w:basedOn w:val="1192"/>
+    <w:basedOn w:val="1195"/>
     <w:uiPriority w:val="99"/>
     <w:pPr>
       <w:spacing w:lineRule="auto" w:line="240" w:after="0"/>
@@ -43443,9 +43444,9 @@
       </w:rPr>
     </w:tblStylePr>
   </w:style>
-  <w:style w:type="table" w:styleId="1315">
+  <w:style w:type="table" w:styleId="1318">
     <w:name w:val="List Table 4"/>
-    <w:basedOn w:val="1192"/>
+    <w:basedOn w:val="1195"/>
     <w:uiPriority w:val="99"/>
     <w:pPr>
       <w:spacing w:lineRule="auto" w:line="240" w:after="0"/>
@@ -43511,9 +43512,9 @@
       </w:rPr>
     </w:tblStylePr>
   </w:style>
-  <w:style w:type="table" w:styleId="1316" w:customStyle="1">
+  <w:style w:type="table" w:styleId="1319" w:customStyle="1">
     <w:name w:val="List Table 4 - Accent 1"/>
-    <w:basedOn w:val="1192"/>
+    <w:basedOn w:val="1195"/>
     <w:uiPriority w:val="99"/>
     <w:pPr>
       <w:spacing w:lineRule="auto" w:line="240" w:after="0"/>
@@ -43579,9 +43580,9 @@
       </w:rPr>
     </w:tblStylePr>
   </w:style>
-  <w:style w:type="table" w:styleId="1317" w:customStyle="1">
+  <w:style w:type="table" w:styleId="1320" w:customStyle="1">
     <w:name w:val="List Table 4 - Accent 2"/>
-    <w:basedOn w:val="1192"/>
+    <w:basedOn w:val="1195"/>
     <w:uiPriority w:val="99"/>
     <w:pPr>
       <w:spacing w:lineRule="auto" w:line="240" w:after="0"/>
@@ -43647,9 +43648,9 @@
       </w:rPr>
     </w:tblStylePr>
   </w:style>
-  <w:style w:type="table" w:styleId="1318" w:customStyle="1">
+  <w:style w:type="table" w:styleId="1321" w:customStyle="1">
     <w:name w:val="List Table 4 - Accent 3"/>
-    <w:basedOn w:val="1192"/>
+    <w:basedOn w:val="1195"/>
     <w:uiPriority w:val="99"/>
     <w:pPr>
       <w:spacing w:lineRule="auto" w:line="240" w:after="0"/>
@@ -43715,9 +43716,9 @@
       </w:rPr>
     </w:tblStylePr>
   </w:style>
-  <w:style w:type="table" w:styleId="1319" w:customStyle="1">
+  <w:style w:type="table" w:styleId="1322" w:customStyle="1">
     <w:name w:val="List Table 4 - Accent 4"/>
-    <w:basedOn w:val="1192"/>
+    <w:basedOn w:val="1195"/>
     <w:uiPriority w:val="99"/>
     <w:pPr>
       <w:spacing w:lineRule="auto" w:line="240" w:after="0"/>
@@ -43783,9 +43784,9 @@
       </w:rPr>
     </w:tblStylePr>
   </w:style>
-  <w:style w:type="table" w:styleId="1320" w:customStyle="1">
+  <w:style w:type="table" w:styleId="1323" w:customStyle="1">
     <w:name w:val="List Table 4 - Accent 5"/>
-    <w:basedOn w:val="1192"/>
+    <w:basedOn w:val="1195"/>
     <w:uiPriority w:val="99"/>
     <w:pPr>
       <w:spacing w:lineRule="auto" w:line="240" w:after="0"/>
@@ -43851,9 +43852,9 @@
       </w:rPr>
     </w:tblStylePr>
   </w:style>
-  <w:style w:type="table" w:styleId="1321" w:customStyle="1">
+  <w:style w:type="table" w:styleId="1324" w:customStyle="1">
     <w:name w:val="List Table 4 - Accent 6"/>
-    <w:basedOn w:val="1192"/>
+    <w:basedOn w:val="1195"/>
     <w:uiPriority w:val="99"/>
     <w:pPr>
       <w:spacing w:lineRule="auto" w:line="240" w:after="0"/>
@@ -43919,9 +43920,9 @@
       </w:rPr>
     </w:tblStylePr>
   </w:style>
-  <w:style w:type="table" w:styleId="1322">
+  <w:style w:type="table" w:styleId="1325">
     <w:name w:val="List Table 5 Dark"/>
-    <w:basedOn w:val="1192"/>
+    <w:basedOn w:val="1195"/>
     <w:uiPriority w:val="99"/>
     <w:pPr>
       <w:spacing w:lineRule="auto" w:line="240" w:after="0"/>
@@ -44018,9 +44019,9 @@
       </w:rPr>
     </w:tblStylePr>
   </w:style>
-  <w:style w:type="table" w:styleId="1323" w:customStyle="1">
+  <w:style w:type="table" w:styleId="1326" w:customStyle="1">
     <w:name w:val="List Table 5 Dark - Accent 1"/>
-    <w:basedOn w:val="1192"/>
+    <w:basedOn w:val="1195"/>
     <w:uiPriority w:val="99"/>
     <w:pPr>
       <w:spacing w:lineRule="auto" w:line="240" w:after="0"/>
@@ -44117,9 +44118,9 @@
       </w:rPr>
     </w:tblStylePr>
   </w:style>
-  <w:style w:type="table" w:styleId="1324" w:customStyle="1">
+  <w:style w:type="table" w:styleId="1327" w:customStyle="1">
     <w:name w:val="List Table 5 Dark - Accent 2"/>
-    <w:basedOn w:val="1192"/>
+    <w:basedOn w:val="1195"/>
     <w:uiPriority w:val="99"/>
     <w:pPr>
       <w:spacing w:lineRule="auto" w:line="240" w:after="0"/>
@@ -44216,9 +44217,9 @@
       </w:rPr>
     </w:tblStylePr>
   </w:style>
-  <w:style w:type="table" w:styleId="1325" w:customStyle="1">
+  <w:style w:type="table" w:styleId="1328" w:customStyle="1">
     <w:name w:val="List Table 5 Dark - Accent 3"/>
-    <w:basedOn w:val="1192"/>
+    <w:basedOn w:val="1195"/>
     <w:uiPriority w:val="99"/>
     <w:pPr>
       <w:spacing w:lineRule="auto" w:line="240" w:after="0"/>
@@ -44315,9 +44316,9 @@
       </w:rPr>
     </w:tblStylePr>
   </w:style>
-  <w:style w:type="table" w:styleId="1326" w:customStyle="1">
+  <w:style w:type="table" w:styleId="1329" w:customStyle="1">
     <w:name w:val="List Table 5 Dark - Accent 4"/>
-    <w:basedOn w:val="1192"/>
+    <w:basedOn w:val="1195"/>
     <w:uiPriority w:val="99"/>
     <w:pPr>
       <w:spacing w:lineRule="auto" w:line="240" w:after="0"/>
@@ -44414,9 +44415,9 @@
       </w:rPr>
     </w:tblStylePr>
   </w:style>
-  <w:style w:type="table" w:styleId="1327" w:customStyle="1">
+  <w:style w:type="table" w:styleId="1330" w:customStyle="1">
     <w:name w:val="List Table 5 Dark - Accent 5"/>
-    <w:basedOn w:val="1192"/>
+    <w:basedOn w:val="1195"/>
     <w:uiPriority w:val="99"/>
     <w:pPr>
       <w:spacing w:lineRule="auto" w:line="240" w:after="0"/>
@@ -44513,9 +44514,9 @@
       </w:rPr>
     </w:tblStylePr>
   </w:style>
-  <w:style w:type="table" w:styleId="1328" w:customStyle="1">
+  <w:style w:type="table" w:styleId="1331" w:customStyle="1">
     <w:name w:val="List Table 5 Dark - Accent 6"/>
-    <w:basedOn w:val="1192"/>
+    <w:basedOn w:val="1195"/>
     <w:uiPriority w:val="99"/>
     <w:pPr>
       <w:spacing w:lineRule="auto" w:line="240" w:after="0"/>
@@ -44612,9 +44613,9 @@
       </w:rPr>
     </w:tblStylePr>
   </w:style>
-  <w:style w:type="table" w:styleId="1329">
+  <w:style w:type="table" w:styleId="1332">
     <w:name w:val="List Table 6 Colorful"/>
-    <w:basedOn w:val="1192"/>
+    <w:basedOn w:val="1195"/>
     <w:uiPriority w:val="99"/>
     <w:pPr>
       <w:spacing w:lineRule="auto" w:line="240" w:after="0"/>
@@ -44684,9 +44685,9 @@
       </w:tcPr>
     </w:tblStylePr>
   </w:style>
-  <w:style w:type="table" w:styleId="1330" w:customStyle="1">
+  <w:style w:type="table" w:styleId="1333" w:customStyle="1">
     <w:name w:val="List Table 6 Colorful - Accent 1"/>
-    <w:basedOn w:val="1192"/>
+    <w:basedOn w:val="1195"/>
     <w:uiPriority w:val="99"/>
     <w:pPr>
       <w:spacing w:lineRule="auto" w:line="240" w:after="0"/>
@@ -44756,9 +44757,9 @@
       </w:tcPr>
     </w:tblStylePr>
   </w:style>
-  <w:style w:type="table" w:styleId="1331" w:customStyle="1">
+  <w:style w:type="table" w:styleId="1334" w:customStyle="1">
     <w:name w:val="List Table 6 Colorful - Accent 2"/>
-    <w:basedOn w:val="1192"/>
+    <w:basedOn w:val="1195"/>
     <w:uiPriority w:val="99"/>
     <w:pPr>
       <w:spacing w:lineRule="auto" w:line="240" w:after="0"/>
@@ -44828,9 +44829,9 @@
       </w:tcPr>
     </w:tblStylePr>
   </w:style>
-  <w:style w:type="table" w:styleId="1332" w:customStyle="1">
+  <w:style w:type="table" w:styleId="1335" w:customStyle="1">
     <w:name w:val="List Table 6 Colorful - Accent 3"/>
-    <w:basedOn w:val="1192"/>
+    <w:basedOn w:val="1195"/>
     <w:uiPriority w:val="99"/>
     <w:pPr>
       <w:spacing w:lineRule="auto" w:line="240" w:after="0"/>
@@ -44900,9 +44901,9 @@
       </w:tcPr>
     </w:tblStylePr>
   </w:style>
-  <w:style w:type="table" w:styleId="1333" w:customStyle="1">
+  <w:style w:type="table" w:styleId="1336" w:customStyle="1">
     <w:name w:val="List Table 6 Colorful - Accent 4"/>
-    <w:basedOn w:val="1192"/>
+    <w:basedOn w:val="1195"/>
     <w:uiPriority w:val="99"/>
     <w:pPr>
       <w:spacing w:lineRule="auto" w:line="240" w:after="0"/>
@@ -44972,9 +44973,9 @@
       </w:tcPr>
     </w:tblStylePr>
   </w:style>
-  <w:style w:type="table" w:styleId="1334" w:customStyle="1">
+  <w:style w:type="table" w:styleId="1337" w:customStyle="1">
     <w:name w:val="List Table 6 Colorful - Accent 5"/>
-    <w:basedOn w:val="1192"/>
+    <w:basedOn w:val="1195"/>
     <w:uiPriority w:val="99"/>
     <w:pPr>
       <w:spacing w:lineRule="auto" w:line="240" w:after="0"/>
@@ -45044,9 +45045,9 @@
       </w:tcPr>
     </w:tblStylePr>
   </w:style>
-  <w:style w:type="table" w:styleId="1335" w:customStyle="1">
+  <w:style w:type="table" w:styleId="1338" w:customStyle="1">
     <w:name w:val="List Table 6 Colorful - Accent 6"/>
-    <w:basedOn w:val="1192"/>
+    <w:basedOn w:val="1195"/>
     <w:uiPriority w:val="99"/>
     <w:pPr>
       <w:spacing w:lineRule="auto" w:line="240" w:after="0"/>
@@ -45116,9 +45117,9 @@
       </w:tcPr>
     </w:tblStylePr>
   </w:style>
-  <w:style w:type="table" w:styleId="1336">
+  <w:style w:type="table" w:styleId="1339">
     <w:name w:val="List Table 7 Colorful"/>
-    <w:basedOn w:val="1192"/>
+    <w:basedOn w:val="1195"/>
     <w:uiPriority w:val="99"/>
     <w:pPr>
       <w:spacing w:lineRule="auto" w:line="240" w:after="0"/>
@@ -45224,9 +45225,9 @@
       </w:tcPr>
     </w:tblStylePr>
   </w:style>
-  <w:style w:type="table" w:styleId="1337" w:customStyle="1">
+  <w:style w:type="table" w:styleId="1340" w:customStyle="1">
     <w:name w:val="List Table 7 Colorful - Accent 1"/>
-    <w:basedOn w:val="1192"/>
+    <w:basedOn w:val="1195"/>
     <w:uiPriority w:val="99"/>
     <w:pPr>
       <w:spacing w:lineRule="auto" w:line="240" w:after="0"/>
@@ -45332,9 +45333,9 @@
       </w:tcPr>
     </w:tblStylePr>
   </w:style>
-  <w:style w:type="table" w:styleId="1338" w:customStyle="1">
+  <w:style w:type="table" w:styleId="1341" w:customStyle="1">
     <w:name w:val="List Table 7 Colorful - Accent 2"/>
-    <w:basedOn w:val="1192"/>
+    <w:basedOn w:val="1195"/>
     <w:uiPriority w:val="99"/>
     <w:pPr>
       <w:spacing w:lineRule="auto" w:line="240" w:after="0"/>
@@ -45440,9 +45441,9 @@
       </w:tcPr>
     </w:tblStylePr>
   </w:style>
-  <w:style w:type="table" w:styleId="1339" w:customStyle="1">
+  <w:style w:type="table" w:styleId="1342" w:customStyle="1">
     <w:name w:val="List Table 7 Colorful - Accent 3"/>
-    <w:basedOn w:val="1192"/>
+    <w:basedOn w:val="1195"/>
     <w:uiPriority w:val="99"/>
     <w:pPr>
       <w:spacing w:lineRule="auto" w:line="240" w:after="0"/>
@@ -45548,9 +45549,9 @@
       </w:tcPr>
     </w:tblStylePr>
   </w:style>
-  <w:style w:type="table" w:styleId="1340" w:customStyle="1">
+  <w:style w:type="table" w:styleId="1343" w:customStyle="1">
     <w:name w:val="List Table 7 Colorful - Accent 4"/>
-    <w:basedOn w:val="1192"/>
+    <w:basedOn w:val="1195"/>
     <w:uiPriority w:val="99"/>
     <w:pPr>
       <w:spacing w:lineRule="auto" w:line="240" w:after="0"/>
@@ -45656,9 +45657,9 @@
       </w:tcPr>
     </w:tblStylePr>
   </w:style>
-  <w:style w:type="table" w:styleId="1341" w:customStyle="1">
+  <w:style w:type="table" w:styleId="1344" w:customStyle="1">
     <w:name w:val="List Table 7 Colorful - Accent 5"/>
-    <w:basedOn w:val="1192"/>
+    <w:basedOn w:val="1195"/>
     <w:uiPriority w:val="99"/>
     <w:pPr>
       <w:spacing w:lineRule="auto" w:line="240" w:after="0"/>
@@ -45764,9 +45765,9 @@
       </w:tcPr>
     </w:tblStylePr>
   </w:style>
-  <w:style w:type="table" w:styleId="1342" w:customStyle="1">
+  <w:style w:type="table" w:styleId="1345" w:customStyle="1">
     <w:name w:val="List Table 7 Colorful - Accent 6"/>
-    <w:basedOn w:val="1192"/>
+    <w:basedOn w:val="1195"/>
     <w:uiPriority w:val="99"/>
     <w:pPr>
       <w:spacing w:lineRule="auto" w:line="240" w:after="0"/>
@@ -45872,9 +45873,9 @@
       </w:tcPr>
     </w:tblStylePr>
   </w:style>
-  <w:style w:type="table" w:styleId="1343" w:customStyle="1">
+  <w:style w:type="table" w:styleId="1346" w:customStyle="1">
     <w:name w:val="Lined - Accent"/>
-    <w:basedOn w:val="1192"/>
+    <w:basedOn w:val="1195"/>
     <w:uiPriority w:val="99"/>
     <w:rPr>
       <w:color w:val="404040"/>
@@ -45964,9 +45965,9 @@
       </w:tcPr>
     </w:tblStylePr>
   </w:style>
-  <w:style w:type="table" w:styleId="1344" w:customStyle="1">
+  <w:style w:type="table" w:styleId="1347" w:customStyle="1">
     <w:name w:val="Lined - Accent 1"/>
-    <w:basedOn w:val="1192"/>
+    <w:basedOn w:val="1195"/>
     <w:uiPriority w:val="99"/>
     <w:rPr>
       <w:color w:val="404040"/>
@@ -46056,9 +46057,9 @@
       </w:tcPr>
     </w:tblStylePr>
   </w:style>
-  <w:style w:type="table" w:styleId="1345" w:customStyle="1">
+  <w:style w:type="table" w:styleId="1348" w:customStyle="1">
     <w:name w:val="Lined - Accent 2"/>
-    <w:basedOn w:val="1192"/>
+    <w:basedOn w:val="1195"/>
     <w:uiPriority w:val="99"/>
     <w:rPr>
       <w:color w:val="404040"/>
@@ -46148,9 +46149,9 @@
       </w:tcPr>
     </w:tblStylePr>
   </w:style>
-  <w:style w:type="table" w:styleId="1346" w:customStyle="1">
+  <w:style w:type="table" w:styleId="1349" w:customStyle="1">
     <w:name w:val="Lined - Accent 3"/>
-    <w:basedOn w:val="1192"/>
+    <w:basedOn w:val="1195"/>
     <w:uiPriority w:val="99"/>
     <w:rPr>
       <w:color w:val="404040"/>
@@ -46240,9 +46241,9 @@
       </w:tcPr>
     </w:tblStylePr>
   </w:style>
-  <w:style w:type="table" w:styleId="1347" w:customStyle="1">
+  <w:style w:type="table" w:styleId="1350" w:customStyle="1">
     <w:name w:val="Lined - Accent 4"/>
-    <w:basedOn w:val="1192"/>
+    <w:basedOn w:val="1195"/>
     <w:uiPriority w:val="99"/>
     <w:rPr>
       <w:color w:val="404040"/>
@@ -46332,9 +46333,9 @@
       </w:tcPr>
     </w:tblStylePr>
   </w:style>
-  <w:style w:type="table" w:styleId="1348" w:customStyle="1">
+  <w:style w:type="table" w:styleId="1351" w:customStyle="1">
     <w:name w:val="Lined - Accent 5"/>
-    <w:basedOn w:val="1192"/>
+    <w:basedOn w:val="1195"/>
     <w:uiPriority w:val="99"/>
     <w:rPr>
       <w:color w:val="404040"/>
@@ -46424,9 +46425,9 @@
       </w:tcPr>
     </w:tblStylePr>
   </w:style>
-  <w:style w:type="table" w:styleId="1349" w:customStyle="1">
+  <w:style w:type="table" w:styleId="1352" w:customStyle="1">
     <w:name w:val="Lined - Accent 6"/>
-    <w:basedOn w:val="1192"/>
+    <w:basedOn w:val="1195"/>
     <w:uiPriority w:val="99"/>
     <w:rPr>
       <w:color w:val="404040"/>
@@ -46516,9 +46517,9 @@
       </w:tcPr>
     </w:tblStylePr>
   </w:style>
-  <w:style w:type="table" w:styleId="1350" w:customStyle="1">
+  <w:style w:type="table" w:styleId="1353" w:customStyle="1">
     <w:name w:val="Bordered &amp; Lined - Accent"/>
-    <w:basedOn w:val="1192"/>
+    <w:basedOn w:val="1195"/>
     <w:uiPriority w:val="99"/>
     <w:rPr>
       <w:color w:val="404040"/>
@@ -46616,9 +46617,9 @@
       </w:tcPr>
     </w:tblStylePr>
   </w:style>
-  <w:style w:type="table" w:styleId="1351" w:customStyle="1">
+  <w:style w:type="table" w:styleId="1354" w:customStyle="1">
     <w:name w:val="Bordered &amp; Lined - Accent 1"/>
-    <w:basedOn w:val="1192"/>
+    <w:basedOn w:val="1195"/>
     <w:uiPriority w:val="99"/>
     <w:rPr>
       <w:color w:val="404040"/>
@@ -46716,9 +46717,9 @@
       </w:tcPr>
     </w:tblStylePr>
   </w:style>
-  <w:style w:type="table" w:styleId="1352" w:customStyle="1">
+  <w:style w:type="table" w:styleId="1355" w:customStyle="1">
     <w:name w:val="Bordered &amp; Lined - Accent 2"/>
-    <w:basedOn w:val="1192"/>
+    <w:basedOn w:val="1195"/>
     <w:uiPriority w:val="99"/>
     <w:rPr>
       <w:color w:val="404040"/>
@@ -46816,9 +46817,9 @@
       </w:tcPr>
     </w:tblStylePr>
   </w:style>
-  <w:style w:type="table" w:styleId="1353" w:customStyle="1">
+  <w:style w:type="table" w:styleId="1356" w:customStyle="1">
     <w:name w:val="Bordered &amp; Lined - Accent 3"/>
-    <w:basedOn w:val="1192"/>
+    <w:basedOn w:val="1195"/>
     <w:uiPriority w:val="99"/>
     <w:rPr>
       <w:color w:val="404040"/>
@@ -46916,9 +46917,9 @@
       </w:tcPr>
     </w:tblStylePr>
   </w:style>
-  <w:style w:type="table" w:styleId="1354" w:customStyle="1">
+  <w:style w:type="table" w:styleId="1357" w:customStyle="1">
     <w:name w:val="Bordered &amp; Lined - Accent 4"/>
-    <w:basedOn w:val="1192"/>
+    <w:basedOn w:val="1195"/>
     <w:uiPriority w:val="99"/>
     <w:rPr>
       <w:color w:val="404040"/>
@@ -47016,9 +47017,9 @@
       </w:tcPr>
     </w:tblStylePr>
   </w:style>
-  <w:style w:type="table" w:styleId="1355" w:customStyle="1">
+  <w:style w:type="table" w:styleId="1358" w:customStyle="1">
     <w:name w:val="Bordered &amp; Lined - Accent 5"/>
-    <w:basedOn w:val="1192"/>
+    <w:basedOn w:val="1195"/>
     <w:uiPriority w:val="99"/>
     <w:rPr>
       <w:color w:val="404040"/>
@@ -47116,9 +47117,9 @@
       </w:tcPr>
     </w:tblStylePr>
   </w:style>
-  <w:style w:type="table" w:styleId="1356" w:customStyle="1">
+  <w:style w:type="table" w:styleId="1359" w:customStyle="1">
     <w:name w:val="Bordered &amp; Lined - Accent 6"/>
-    <w:basedOn w:val="1192"/>
+    <w:basedOn w:val="1195"/>
     <w:uiPriority w:val="99"/>
     <w:rPr>
       <w:color w:val="404040"/>
@@ -47216,9 +47217,9 @@
       </w:tcPr>
     </w:tblStylePr>
   </w:style>
-  <w:style w:type="table" w:styleId="1357" w:customStyle="1">
+  <w:style w:type="table" w:styleId="1360" w:customStyle="1">
     <w:name w:val="Bordered"/>
-    <w:basedOn w:val="1192"/>
+    <w:basedOn w:val="1195"/>
     <w:uiPriority w:val="99"/>
     <w:pPr>
       <w:spacing w:lineRule="auto" w:line="240" w:after="0"/>
@@ -47294,9 +47295,9 @@
       </w:tcPr>
     </w:tblStylePr>
   </w:style>
-  <w:style w:type="table" w:styleId="1358" w:customStyle="1">
+  <w:style w:type="table" w:styleId="1361" w:customStyle="1">
     <w:name w:val="Bordered - Accent 1"/>
-    <w:basedOn w:val="1192"/>
+    <w:basedOn w:val="1195"/>
     <w:uiPriority w:val="99"/>
     <w:pPr>
       <w:spacing w:lineRule="auto" w:line="240" w:after="0"/>
@@ -47372,9 +47373,9 @@
       </w:tcPr>
     </w:tblStylePr>
   </w:style>
-  <w:style w:type="table" w:styleId="1359" w:customStyle="1">
+  <w:style w:type="table" w:styleId="1362" w:customStyle="1">
     <w:name w:val="Bordered - Accent 2"/>
-    <w:basedOn w:val="1192"/>
+    <w:basedOn w:val="1195"/>
     <w:uiPriority w:val="99"/>
     <w:pPr>
       <w:spacing w:lineRule="auto" w:line="240" w:after="0"/>
@@ -47450,9 +47451,9 @@
       </w:tcPr>
     </w:tblStylePr>
   </w:style>
-  <w:style w:type="table" w:styleId="1360" w:customStyle="1">
+  <w:style w:type="table" w:styleId="1363" w:customStyle="1">
     <w:name w:val="Bordered - Accent 3"/>
-    <w:basedOn w:val="1192"/>
+    <w:basedOn w:val="1195"/>
     <w:uiPriority w:val="99"/>
     <w:pPr>
       <w:spacing w:lineRule="auto" w:line="240" w:after="0"/>
@@ -47528,9 +47529,9 @@
       </w:tcPr>
     </w:tblStylePr>
   </w:style>
-  <w:style w:type="table" w:styleId="1361" w:customStyle="1">
+  <w:style w:type="table" w:styleId="1364" w:customStyle="1">
     <w:name w:val="Bordered - Accent 4"/>
-    <w:basedOn w:val="1192"/>
+    <w:basedOn w:val="1195"/>
     <w:uiPriority w:val="99"/>
     <w:pPr>
       <w:spacing w:lineRule="auto" w:line="240" w:after="0"/>
@@ -47606,9 +47607,9 @@
       </w:tcPr>
     </w:tblStylePr>
   </w:style>
-  <w:style w:type="table" w:styleId="1362" w:customStyle="1">
+  <w:style w:type="table" w:styleId="1365" w:customStyle="1">
     <w:name w:val="Bordered - Accent 5"/>
-    <w:basedOn w:val="1192"/>
+    <w:basedOn w:val="1195"/>
     <w:uiPriority w:val="99"/>
     <w:pPr>
       <w:spacing w:lineRule="auto" w:line="240" w:after="0"/>
@@ -47684,9 +47685,9 @@
       </w:tcPr>
     </w:tblStylePr>
   </w:style>
-  <w:style w:type="table" w:styleId="1363" w:customStyle="1">
+  <w:style w:type="table" w:styleId="1366" w:customStyle="1">
     <w:name w:val="Bordered - Accent 6"/>
-    <w:basedOn w:val="1192"/>
+    <w:basedOn w:val="1195"/>
     <w:uiPriority w:val="99"/>
     <w:pPr>
       <w:spacing w:lineRule="auto" w:line="240" w:after="0"/>
@@ -47762,7 +47763,7 @@
       </w:tcPr>
     </w:tblStylePr>
   </w:style>
-  <w:style w:type="character" w:styleId="1364">
+  <w:style w:type="character" w:styleId="1367">
     <w:name w:val="Hyperlink"/>
     <w:uiPriority w:val="99"/>
     <w:unhideWhenUsed/>
@@ -47771,10 +47772,10 @@
       <w:u w:val="single"/>
     </w:rPr>
   </w:style>
-  <w:style w:type="paragraph" w:styleId="1365">
+  <w:style w:type="paragraph" w:styleId="1368">
     <w:name w:val="footnote text"/>
-    <w:basedOn w:val="1181"/>
-    <w:link w:val="1366"/>
+    <w:basedOn w:val="1184"/>
+    <w:link w:val="1369"/>
     <w:uiPriority w:val="99"/>
     <w:semiHidden/>
     <w:unhideWhenUsed/>
@@ -47785,37 +47786,37 @@
       <w:spacing w:lineRule="auto" w:line="240" w:after="40"/>
     </w:pPr>
   </w:style>
-  <w:style w:type="character" w:styleId="1366" w:customStyle="1">
+  <w:style w:type="character" w:styleId="1369" w:customStyle="1">
     <w:name w:val="Текст сноски Знак"/>
-    <w:link w:val="1365"/>
+    <w:link w:val="1368"/>
     <w:uiPriority w:val="99"/>
     <w:rPr>
       <w:sz w:val="18"/>
     </w:rPr>
   </w:style>
-  <w:style w:type="character" w:styleId="1367">
+  <w:style w:type="character" w:styleId="1370">
     <w:name w:val="footnote reference"/>
-    <w:basedOn w:val="1191"/>
+    <w:basedOn w:val="1194"/>
     <w:uiPriority w:val="99"/>
     <w:unhideWhenUsed/>
     <w:rPr>
       <w:vertAlign w:val="superscript"/>
     </w:rPr>
   </w:style>
-  <w:style w:type="paragraph" w:styleId="1368">
+  <w:style w:type="paragraph" w:styleId="1371">
     <w:name w:val="toc 1"/>
-    <w:basedOn w:val="1181"/>
-    <w:next w:val="1181"/>
+    <w:basedOn w:val="1184"/>
+    <w:next w:val="1184"/>
     <w:uiPriority w:val="39"/>
     <w:unhideWhenUsed/>
     <w:pPr>
       <w:spacing w:after="57"/>
     </w:pPr>
   </w:style>
-  <w:style w:type="paragraph" w:styleId="1369">
+  <w:style w:type="paragraph" w:styleId="1372">
     <w:name w:val="toc 2"/>
-    <w:basedOn w:val="1181"/>
-    <w:next w:val="1181"/>
+    <w:basedOn w:val="1184"/>
+    <w:next w:val="1184"/>
     <w:uiPriority w:val="39"/>
     <w:unhideWhenUsed/>
     <w:pPr>
@@ -47823,10 +47824,10 @@
       <w:spacing w:after="57"/>
     </w:pPr>
   </w:style>
-  <w:style w:type="paragraph" w:styleId="1370">
+  <w:style w:type="paragraph" w:styleId="1373">
     <w:name w:val="toc 3"/>
-    <w:basedOn w:val="1181"/>
-    <w:next w:val="1181"/>
+    <w:basedOn w:val="1184"/>
+    <w:next w:val="1184"/>
     <w:uiPriority w:val="39"/>
     <w:unhideWhenUsed/>
     <w:pPr>
@@ -47834,10 +47835,10 @@
       <w:spacing w:after="57"/>
     </w:pPr>
   </w:style>
-  <w:style w:type="paragraph" w:styleId="1371">
+  <w:style w:type="paragraph" w:styleId="1374">
     <w:name w:val="toc 4"/>
-    <w:basedOn w:val="1181"/>
-    <w:next w:val="1181"/>
+    <w:basedOn w:val="1184"/>
+    <w:next w:val="1184"/>
     <w:uiPriority w:val="39"/>
     <w:unhideWhenUsed/>
     <w:pPr>
@@ -47845,10 +47846,10 @@
       <w:spacing w:after="57"/>
     </w:pPr>
   </w:style>
-  <w:style w:type="paragraph" w:styleId="1372">
+  <w:style w:type="paragraph" w:styleId="1375">
     <w:name w:val="toc 5"/>
-    <w:basedOn w:val="1181"/>
-    <w:next w:val="1181"/>
+    <w:basedOn w:val="1184"/>
+    <w:next w:val="1184"/>
     <w:uiPriority w:val="39"/>
     <w:unhideWhenUsed/>
     <w:pPr>
@@ -47856,10 +47857,10 @@
       <w:spacing w:after="57"/>
     </w:pPr>
   </w:style>
-  <w:style w:type="paragraph" w:styleId="1373">
+  <w:style w:type="paragraph" w:styleId="1376">
     <w:name w:val="toc 6"/>
-    <w:basedOn w:val="1181"/>
-    <w:next w:val="1181"/>
+    <w:basedOn w:val="1184"/>
+    <w:next w:val="1184"/>
     <w:uiPriority w:val="39"/>
     <w:unhideWhenUsed/>
     <w:pPr>
@@ -47867,10 +47868,10 @@
       <w:spacing w:after="57"/>
     </w:pPr>
   </w:style>
-  <w:style w:type="paragraph" w:styleId="1374">
+  <w:style w:type="paragraph" w:styleId="1377">
     <w:name w:val="toc 7"/>
-    <w:basedOn w:val="1181"/>
-    <w:next w:val="1181"/>
+    <w:basedOn w:val="1184"/>
+    <w:next w:val="1184"/>
     <w:uiPriority w:val="39"/>
     <w:unhideWhenUsed/>
     <w:pPr>
@@ -47878,10 +47879,10 @@
       <w:spacing w:after="57"/>
     </w:pPr>
   </w:style>
-  <w:style w:type="paragraph" w:styleId="1375">
+  <w:style w:type="paragraph" w:styleId="1378">
     <w:name w:val="toc 8"/>
-    <w:basedOn w:val="1181"/>
-    <w:next w:val="1181"/>
+    <w:basedOn w:val="1184"/>
+    <w:next w:val="1184"/>
     <w:uiPriority w:val="39"/>
     <w:unhideWhenUsed/>
     <w:pPr>
@@ -47889,10 +47890,10 @@
       <w:spacing w:after="57"/>
     </w:pPr>
   </w:style>
-  <w:style w:type="paragraph" w:styleId="1376">
+  <w:style w:type="paragraph" w:styleId="1379">
     <w:name w:val="toc 9"/>
-    <w:basedOn w:val="1181"/>
-    <w:next w:val="1181"/>
+    <w:basedOn w:val="1184"/>
+    <w:next w:val="1184"/>
     <w:uiPriority w:val="39"/>
     <w:unhideWhenUsed/>
     <w:pPr>
@@ -47900,14 +47901,14 @@
       <w:spacing w:after="57"/>
     </w:pPr>
   </w:style>
-  <w:style w:type="paragraph" w:styleId="1377">
+  <w:style w:type="paragraph" w:styleId="1380">
     <w:name w:val="TOC Heading"/>
     <w:uiPriority w:val="39"/>
     <w:unhideWhenUsed/>
   </w:style>
-  <w:style w:type="paragraph" w:styleId="1378">
+  <w:style w:type="paragraph" w:styleId="1381">
     <w:name w:val="List Paragraph"/>
-    <w:basedOn w:val="1181"/>
+    <w:basedOn w:val="1184"/>
     <w:qFormat/>
     <w:uiPriority w:val="34"/>
     <w:pPr>
@@ -47915,11 +47916,11 @@
       <w:ind w:left="720"/>
     </w:pPr>
   </w:style>
-  <w:style w:type="character" w:styleId="1379" w:customStyle="1">
+  <w:style w:type="character" w:styleId="1382" w:customStyle="1">
     <w:name w:val="c4"/>
     <w:qFormat/>
   </w:style>
-  <w:style w:type="paragraph" w:styleId="1380" w:customStyle="1">
+  <w:style w:type="paragraph" w:styleId="1383" w:customStyle="1">
     <w:name w:val="c3"/>
     <w:qFormat/>
     <w:rPr>

</xml_diff>